<commit_message>
Total Training Target added
</commit_message>
<xml_diff>
--- a/Emp train.docx
+++ b/Emp train.docx
@@ -9,19 +9,20 @@
         <w:tblLook w:val="04A0" w:firstRow="1" w:lastRow="0" w:firstColumn="1" w:lastColumn="0" w:noHBand="0" w:noVBand="1"/>
       </w:tblPr>
       <w:tblGrid>
-        <w:gridCol w:w="1252"/>
-        <w:gridCol w:w="992"/>
-        <w:gridCol w:w="814"/>
-        <w:gridCol w:w="1581"/>
-        <w:gridCol w:w="1511"/>
-        <w:gridCol w:w="1460"/>
-        <w:gridCol w:w="1390"/>
-        <w:gridCol w:w="638"/>
+        <w:gridCol w:w="1065"/>
+        <w:gridCol w:w="851"/>
+        <w:gridCol w:w="705"/>
+        <w:gridCol w:w="1332"/>
+        <w:gridCol w:w="1275"/>
+        <w:gridCol w:w="1233"/>
+        <w:gridCol w:w="1176"/>
+        <w:gridCol w:w="561"/>
+        <w:gridCol w:w="1440"/>
       </w:tblGrid>
       <w:tr>
         <w:tc>
           <w:tcPr>
-            <w:tcW w:w="1309" w:type="dxa"/>
+            <w:tcW w:w="965" w:type="dxa"/>
             <w:tcBorders>
               <w:top w:val="nil"/>
               <w:left w:val="nil"/>
@@ -33,7 +34,7 @@
         </w:tc>
         <w:tc>
           <w:tcPr>
-            <w:tcW w:w="1034" w:type="dxa"/>
+            <w:tcW w:w="777" w:type="dxa"/>
             <w:tcBorders>
               <w:top w:val="nil"/>
               <w:left w:val="nil"/>
@@ -45,7 +46,7 @@
         </w:tc>
         <w:tc>
           <w:tcPr>
-            <w:tcW w:w="847" w:type="dxa"/>
+            <w:tcW w:w="648" w:type="dxa"/>
             <w:tcBorders>
               <w:top w:val="nil"/>
               <w:left w:val="nil"/>
@@ -57,7 +58,7 @@
         </w:tc>
         <w:tc>
           <w:tcPr>
-            <w:tcW w:w="1655" w:type="dxa"/>
+            <w:tcW w:w="1202" w:type="dxa"/>
             <w:tcBorders>
               <w:top w:val="nil"/>
               <w:left w:val="nil"/>
@@ -69,7 +70,7 @@
         </w:tc>
         <w:tc>
           <w:tcPr>
-            <w:tcW w:w="1581" w:type="dxa"/>
+            <w:tcW w:w="1152" w:type="dxa"/>
             <w:tcBorders>
               <w:top w:val="nil"/>
               <w:left w:val="nil"/>
@@ -81,7 +82,7 @@
         </w:tc>
         <w:tc>
           <w:tcPr>
-            <w:tcW w:w="1527" w:type="dxa"/>
+            <w:tcW w:w="1115" w:type="dxa"/>
             <w:tcBorders>
               <w:top w:val="nil"/>
               <w:left w:val="nil"/>
@@ -93,7 +94,7 @@
         </w:tc>
         <w:tc>
           <w:tcPr>
-            <w:tcW w:w="1454" w:type="dxa"/>
+            <w:tcW w:w="1064" w:type="dxa"/>
             <w:tcBorders>
               <w:top w:val="nil"/>
               <w:left w:val="nil"/>
@@ -105,7 +106,19 @@
         </w:tc>
         <w:tc>
           <w:tcPr>
-            <w:tcW w:w="221" w:type="dxa"/>
+            <w:tcW w:w="521" w:type="dxa"/>
+            <w:tcBorders>
+              <w:top w:val="nil"/>
+              <w:left w:val="nil"/>
+              <w:bottom w:val="nil"/>
+              <w:right w:val="nil"/>
+            </w:tcBorders>
+          </w:tcPr>
+          <w:p/>
+        </w:tc>
+        <w:tc>
+          <w:tcPr>
+            <w:tcW w:w="1297" w:type="dxa"/>
             <w:tcBorders>
               <w:top w:val="nil"/>
               <w:left w:val="nil"/>
@@ -129,7 +142,7 @@
             <w:sdtPr>
               <w:id w:val="1756175668"/>
               <w:placeholder>
-                <w:docPart w:val="022FC8D53C7F4ECB996A9E8B5F40BBB6"/>
+                <w:docPart w:val="8E7ECB62D17E4CB49B8BC6BA06DC09D7"/>
               </w:placeholder>
               <w15:repeatingSectionItem/>
             </w:sdtPr>
@@ -141,7 +154,7 @@
                     <w:tag w:val="#Nav: Employee_Training_Report/50002"/>
                     <w:id w:val="-882015068"/>
                     <w:placeholder>
-                      <w:docPart w:val="0D8A786A48BF48E3A323D654DFA4FF02"/>
+                      <w:docPart w:val="55E71E927E6745CA9F45DB61D1F996D4"/>
                     </w:placeholder>
                     <w:dataBinding w:prefixMappings="xmlns:ns0='urn:microsoft-dynamics-nav/reports/Employee_Training_Report/50002/'" w:xpath="/ns0:NavWordReportXmlPart[1]/ns0:Employee[1]/ns0:FullName[1]" w:storeItemID="{061F6A61-941F-4688-B096-006E7006A4D5}"/>
                     <w:text/>
@@ -149,7 +162,7 @@
                   <w:sdtContent>
                     <w:tc>
                       <w:tcPr>
-                        <w:tcW w:w="1309" w:type="dxa"/>
+                        <w:tcW w:w="965" w:type="dxa"/>
                         <w:tcBorders>
                           <w:top w:val="nil"/>
                           <w:left w:val="nil"/>
@@ -169,19 +182,19 @@
                 </w:sdt>
                 <w:sdt>
                   <w:sdtPr>
+                    <w:alias w:val="#Nav: /Employee/No_"/>
+                    <w:tag w:val="#Nav: Employee_Training_Report/50002"/>
                     <w:id w:val="1775446408"/>
                     <w:placeholder>
-                      <w:docPart w:val="DefaultPlaceholder_-1854013440"/>
+                      <w:docPart w:val="0F26337223E74BE7A6CD7539E703328A"/>
                     </w:placeholder>
                     <w:dataBinding w:prefixMappings="xmlns:ns0='urn:microsoft-dynamics-nav/reports/Employee_Training_Report/50002/'" w:xpath="/ns0:NavWordReportXmlPart[1]/ns0:Employee[1]/ns0:No_[1]" w:storeItemID="{061F6A61-941F-4688-B096-006E7006A4D5}"/>
                     <w:text/>
-                    <w:alias w:val="#Nav: /Employee/No_"/>
-                    <w:tag w:val="#Nav: Employee_Training_Report/50002"/>
                   </w:sdtPr>
                   <w:sdtContent>
                     <w:tc>
                       <w:tcPr>
-                        <w:tcW w:w="1034" w:type="dxa"/>
+                        <w:tcW w:w="777" w:type="dxa"/>
                         <w:tcBorders>
                           <w:top w:val="nil"/>
                           <w:left w:val="nil"/>
@@ -199,7 +212,7 @@
                 </w:sdt>
                 <w:tc>
                   <w:tcPr>
-                    <w:tcW w:w="847" w:type="dxa"/>
+                    <w:tcW w:w="648" w:type="dxa"/>
                     <w:tcBorders>
                       <w:top w:val="nil"/>
                       <w:left w:val="nil"/>
@@ -211,7 +224,7 @@
                 </w:tc>
                 <w:tc>
                   <w:tcPr>
-                    <w:tcW w:w="1655" w:type="dxa"/>
+                    <w:tcW w:w="1202" w:type="dxa"/>
                     <w:tcBorders>
                       <w:top w:val="nil"/>
                       <w:left w:val="nil"/>
@@ -223,7 +236,7 @@
                 </w:tc>
                 <w:tc>
                   <w:tcPr>
-                    <w:tcW w:w="1581" w:type="dxa"/>
+                    <w:tcW w:w="1152" w:type="dxa"/>
                     <w:tcBorders>
                       <w:top w:val="nil"/>
                       <w:left w:val="nil"/>
@@ -235,7 +248,7 @@
                 </w:tc>
                 <w:tc>
                   <w:tcPr>
-                    <w:tcW w:w="1527" w:type="dxa"/>
+                    <w:tcW w:w="1115" w:type="dxa"/>
                     <w:tcBorders>
                       <w:top w:val="nil"/>
                       <w:left w:val="nil"/>
@@ -247,7 +260,7 @@
                 </w:tc>
                 <w:tc>
                   <w:tcPr>
-                    <w:tcW w:w="1454" w:type="dxa"/>
+                    <w:tcW w:w="1064" w:type="dxa"/>
                     <w:tcBorders>
                       <w:top w:val="nil"/>
                       <w:left w:val="nil"/>
@@ -259,7 +272,19 @@
                 </w:tc>
                 <w:tc>
                   <w:tcPr>
-                    <w:tcW w:w="221" w:type="dxa"/>
+                    <w:tcW w:w="521" w:type="dxa"/>
+                    <w:tcBorders>
+                      <w:top w:val="nil"/>
+                      <w:left w:val="nil"/>
+                      <w:bottom w:val="single" w:color="auto" w:sz="4" w:space="0"/>
+                      <w:right w:val="nil"/>
+                    </w:tcBorders>
+                  </w:tcPr>
+                  <w:p/>
+                </w:tc>
+                <w:tc>
+                  <w:tcPr>
+                    <w:tcW w:w="1297" w:type="dxa"/>
                     <w:tcBorders>
                       <w:top w:val="nil"/>
                       <w:left w:val="nil"/>
@@ -283,7 +308,7 @@
                     <w:sdtPr>
                       <w:id w:val="-1952322681"/>
                       <w:placeholder>
-                        <w:docPart w:val="022FC8D53C7F4ECB996A9E8B5F40BBB6"/>
+                        <w:docPart w:val="8E7ECB62D17E4CB49B8BC6BA06DC09D7"/>
                       </w:placeholder>
                       <w15:repeatingSectionItem/>
                     </w:sdtPr>
@@ -295,7 +320,7 @@
                             <w:tag w:val="#Nav: Employee_Training_Report/50002"/>
                             <w:id w:val="-332761903"/>
                             <w:placeholder>
-                              <w:docPart w:val="0D8A786A48BF48E3A323D654DFA4FF02"/>
+                              <w:docPart w:val="55E71E927E6745CA9F45DB61D1F996D4"/>
                             </w:placeholder>
                             <w:dataBinding w:prefixMappings="xmlns:ns0='urn:microsoft-dynamics-nav/reports/Employee_Training_Report/50002/'" w:xpath="/ns0:NavWordReportXmlPart[1]/ns0:Employee[1]/ns0:Employee_Training[1]/ns0:Training_Name[1]" w:storeItemID="{061F6A61-941F-4688-B096-006E7006A4D5}"/>
                             <w:text/>
@@ -303,7 +328,7 @@
                           <w:sdtContent>
                             <w:tc>
                               <w:tcPr>
-                                <w:tcW w:w="1309" w:type="dxa"/>
+                                <w:tcW w:w="965" w:type="dxa"/>
                                 <w:tcBorders>
                                   <w:top w:val="single" w:color="auto" w:sz="4" w:space="0"/>
                                 </w:tcBorders>
@@ -324,7 +349,7 @@
                             <w:tag w:val="#Nav: Employee_Training_Report/50002"/>
                             <w:id w:val="1207912237"/>
                             <w:placeholder>
-                              <w:docPart w:val="0D8A786A48BF48E3A323D654DFA4FF02"/>
+                              <w:docPart w:val="55E71E927E6745CA9F45DB61D1F996D4"/>
                             </w:placeholder>
                             <w:dataBinding w:prefixMappings="xmlns:ns0='urn:microsoft-dynamics-nav/reports/Employee_Training_Report/50002/'" w:xpath="/ns0:NavWordReportXmlPart[1]/ns0:Employee[1]/ns0:Employee_Training[1]/ns0:Description[1]" w:storeItemID="{061F6A61-941F-4688-B096-006E7006A4D5}"/>
                             <w:text/>
@@ -332,7 +357,7 @@
                           <w:sdtContent>
                             <w:tc>
                               <w:tcPr>
-                                <w:tcW w:w="1034" w:type="dxa"/>
+                                <w:tcW w:w="777" w:type="dxa"/>
                                 <w:tcBorders>
                                   <w:top w:val="single" w:color="auto" w:sz="4" w:space="0"/>
                                 </w:tcBorders>
@@ -351,7 +376,7 @@
                             <w:tag w:val="#Nav: Employee_Training_Report/50002"/>
                             <w:id w:val="-338778217"/>
                             <w:placeholder>
-                              <w:docPart w:val="0D8A786A48BF48E3A323D654DFA4FF02"/>
+                              <w:docPart w:val="55E71E927E6745CA9F45DB61D1F996D4"/>
                             </w:placeholder>
                             <w:dataBinding w:prefixMappings="xmlns:ns0='urn:microsoft-dynamics-nav/reports/Employee_Training_Report/50002/'" w:xpath="/ns0:NavWordReportXmlPart[1]/ns0:Employee[1]/ns0:Employee_Training[1]/ns0:Duration[1]" w:storeItemID="{061F6A61-941F-4688-B096-006E7006A4D5}"/>
                             <w:text/>
@@ -359,7 +384,7 @@
                           <w:sdtContent>
                             <w:tc>
                               <w:tcPr>
-                                <w:tcW w:w="847" w:type="dxa"/>
+                                <w:tcW w:w="648" w:type="dxa"/>
                                 <w:tcBorders>
                                   <w:top w:val="single" w:color="auto" w:sz="4" w:space="0"/>
                                 </w:tcBorders>
@@ -378,7 +403,7 @@
                             <w:tag w:val="#Nav: Employee_Training_Report/50002"/>
                             <w:id w:val="-33419819"/>
                             <w:placeholder>
-                              <w:docPart w:val="1FA743C3724B4AC8913EEA98080BDD7B"/>
+                              <w:docPart w:val="54E34BBCD30240258435DFC9A7ADC288"/>
                             </w:placeholder>
                             <w:dataBinding w:prefixMappings="xmlns:ns0='urn:microsoft-dynamics-nav/reports/Employee_Training_Report/50002/'" w:xpath="/ns0:NavWordReportXmlPart[1]/ns0:Employee[1]/ns0:Employee_Training[1]/ns0:Planned_Start_Date[1]" w:storeItemID="{061F6A61-941F-4688-B096-006E7006A4D5}"/>
                             <w:text/>
@@ -386,7 +411,7 @@
                           <w:sdtContent>
                             <w:tc>
                               <w:tcPr>
-                                <w:tcW w:w="1655" w:type="dxa"/>
+                                <w:tcW w:w="1202" w:type="dxa"/>
                                 <w:tcBorders>
                                   <w:top w:val="single" w:color="auto" w:sz="4" w:space="0"/>
                                 </w:tcBorders>
@@ -407,7 +432,7 @@
                             <w:tag w:val="#Nav: Employee_Training_Report/50002"/>
                             <w:id w:val="334964790"/>
                             <w:placeholder>
-                              <w:docPart w:val="1FA743C3724B4AC8913EEA98080BDD7B"/>
+                              <w:docPart w:val="54E34BBCD30240258435DFC9A7ADC288"/>
                             </w:placeholder>
                             <w:dataBinding w:prefixMappings="xmlns:ns0='urn:microsoft-dynamics-nav/reports/Employee_Training_Report/50002/'" w:xpath="/ns0:NavWordReportXmlPart[1]/ns0:Employee[1]/ns0:Employee_Training[1]/ns0:Planned_End_Date[1]" w:storeItemID="{061F6A61-941F-4688-B096-006E7006A4D5}"/>
                             <w:text/>
@@ -415,7 +440,7 @@
                           <w:sdtContent>
                             <w:tc>
                               <w:tcPr>
-                                <w:tcW w:w="1581" w:type="dxa"/>
+                                <w:tcW w:w="1152" w:type="dxa"/>
                                 <w:tcBorders>
                                   <w:top w:val="single" w:color="auto" w:sz="4" w:space="0"/>
                                 </w:tcBorders>
@@ -432,19 +457,19 @@
                         </w:sdt>
                         <w:sdt>
                           <w:sdtPr>
+                            <w:alias w:val="#Nav: /Employee/Employee_Training/Actual_Start_Date"/>
+                            <w:tag w:val="#Nav: Employee_Training_Report/50002"/>
                             <w:id w:val="1097904466"/>
                             <w:placeholder>
-                              <w:docPart w:val="8A7C5796F2A34AF38DAB2A9CFDC4C9F1"/>
+                              <w:docPart w:val="522E22B802A3422CB666415599EA1016"/>
                             </w:placeholder>
                             <w:dataBinding w:prefixMappings="xmlns:ns0='urn:microsoft-dynamics-nav/reports/Employee_Training_Report/50002/'" w:xpath="/ns0:NavWordReportXmlPart[1]/ns0:Employee[1]/ns0:Employee_Training[1]/ns0:Actual_Start_Date[1]" w:storeItemID="{061F6A61-941F-4688-B096-006E7006A4D5}"/>
                             <w:text/>
-                            <w:alias w:val="#Nav: /Employee/Employee_Training/Actual_Start_Date"/>
-                            <w:tag w:val="#Nav: Employee_Training_Report/50002"/>
                           </w:sdtPr>
                           <w:sdtContent>
                             <w:tc>
                               <w:tcPr>
-                                <w:tcW w:w="1527" w:type="dxa"/>
+                                <w:tcW w:w="1115" w:type="dxa"/>
                                 <w:tcBorders>
                                   <w:top w:val="single" w:color="auto" w:sz="4" w:space="0"/>
                                 </w:tcBorders>
@@ -461,19 +486,19 @@
                         </w:sdt>
                         <w:sdt>
                           <w:sdtPr>
+                            <w:alias w:val="#Nav: /Employee/Employee_Training/Actual_End_Date"/>
+                            <w:tag w:val="#Nav: Employee_Training_Report/50002"/>
                             <w:id w:val="107474546"/>
                             <w:placeholder>
-                              <w:docPart w:val="8A7C5796F2A34AF38DAB2A9CFDC4C9F1"/>
+                              <w:docPart w:val="522E22B802A3422CB666415599EA1016"/>
                             </w:placeholder>
                             <w:dataBinding w:prefixMappings="xmlns:ns0='urn:microsoft-dynamics-nav/reports/Employee_Training_Report/50002/'" w:xpath="/ns0:NavWordReportXmlPart[1]/ns0:Employee[1]/ns0:Employee_Training[1]/ns0:Actual_End_Date[1]" w:storeItemID="{061F6A61-941F-4688-B096-006E7006A4D5}"/>
                             <w:text/>
-                            <w:alias w:val="#Nav: /Employee/Employee_Training/Actual_End_Date"/>
-                            <w:tag w:val="#Nav: Employee_Training_Report/50002"/>
                           </w:sdtPr>
                           <w:sdtContent>
                             <w:tc>
                               <w:tcPr>
-                                <w:tcW w:w="1454" w:type="dxa"/>
+                                <w:tcW w:w="1064" w:type="dxa"/>
                                 <w:tcBorders>
                                   <w:top w:val="single" w:color="auto" w:sz="4" w:space="0"/>
                                 </w:tcBorders>
@@ -490,19 +515,19 @@
                         </w:sdt>
                         <w:sdt>
                           <w:sdtPr>
+                            <w:alias w:val="#Nav: /Employee/Employee_Training/Status"/>
+                            <w:tag w:val="#Nav: Employee_Training_Report/50002"/>
                             <w:id w:val="-122542158"/>
                             <w:placeholder>
-                              <w:docPart w:val="DefaultPlaceholder_-1854013440"/>
+                              <w:docPart w:val="0F26337223E74BE7A6CD7539E703328A"/>
                             </w:placeholder>
                             <w:dataBinding w:prefixMappings="xmlns:ns0='urn:microsoft-dynamics-nav/reports/Employee_Training_Report/50002/'" w:xpath="/ns0:NavWordReportXmlPart[1]/ns0:Employee[1]/ns0:Employee_Training[1]/ns0:Status[1]" w:storeItemID="{061F6A61-941F-4688-B096-006E7006A4D5}"/>
                             <w:text/>
-                            <w:alias w:val="#Nav: /Employee/Employee_Training/Status"/>
-                            <w:tag w:val="#Nav: Employee_Training_Report/50002"/>
                           </w:sdtPr>
                           <w:sdtContent>
                             <w:tc>
                               <w:tcPr>
-                                <w:tcW w:w="221" w:type="dxa"/>
+                                <w:tcW w:w="521" w:type="dxa"/>
                                 <w:tcBorders>
                                   <w:top w:val="single" w:color="auto" w:sz="4" w:space="0"/>
                                 </w:tcBorders>
@@ -511,6 +536,35 @@
                                 <w:r>
                                   <w:t>Status</w:t>
                                 </w:r>
+                              </w:p>
+                            </w:tc>
+                          </w:sdtContent>
+                        </w:sdt>
+                        <w:sdt>
+                          <w:sdtPr>
+                            <w:alias w:val="#Nav: /Employee/Employee_Training/Total_Training_Target"/>
+                            <w:tag w:val="#Nav: Employee_Training_Report/50002"/>
+                            <w:id w:val="-1923326750"/>
+                            <w:placeholder>
+                              <w:docPart w:val="99AC7E6F87554D04918398CA24303414"/>
+                            </w:placeholder>
+                            <w:dataBinding w:prefixMappings="xmlns:ns0='urn:microsoft-dynamics-nav/reports/Employee_Training_Report/50002/'" w:xpath="/ns0:NavWordReportXmlPart[1]/ns0:Employee[1]/ns0:Employee_Training[1]/ns0:Total_Training_Target[1]" w:storeItemID="{061F6A61-941F-4688-B096-006E7006A4D5}"/>
+                            <w:text/>
+                          </w:sdtPr>
+                          <w:sdtContent>
+                            <w:tc>
+                              <w:tcPr>
+                                <w:tcW w:w="1297" w:type="dxa"/>
+                                <w:tcBorders>
+                                  <w:top w:val="single" w:color="auto" w:sz="4" w:space="0"/>
+                                </w:tcBorders>
+                              </w:tcPr>
+                              <w:p>
+                                <w:proofErr w:type="spellStart"/>
+                                <w:r>
+                                  <w:t>Total_Training_Target</w:t>
+                                </w:r>
+                                <w:proofErr w:type="spellEnd"/>
                               </w:p>
                             </w:tc>
                           </w:sdtContent>
@@ -525,10 +579,7 @@
         </w:sdtContent>
       </w:sdt>
     </w:tbl>
-    <w:p>
-      <w:bookmarkStart w:name="_GoBack" w:id="0"/>
-      <w:bookmarkEnd w:id="0"/>
-    </w:p>
+    <w:p/>
     <w:sectPr>
       <w:pgSz w:w="11906" w:h="16838"/>
       <w:pgMar w:top="1701" w:right="1134" w:bottom="1701" w:left="1134" w:header="708" w:footer="708" w:gutter="0"/>
@@ -997,7 +1048,7 @@
   <w:docParts>
     <w:docPart>
       <w:docPartPr>
-        <w:name w:val="DefaultPlaceholder_-1854013440"/>
+        <w:name w:val="8E7ECB62D17E4CB49B8BC6BA06DC09D7"/>
         <w:category>
           <w:name w:val="General"/>
           <w:gallery w:val="placeholder"/>
@@ -1008,38 +1059,12 @@
         <w:behaviors>
           <w:behavior w:val="content"/>
         </w:behaviors>
-        <w:guid w:val="{E0D711F0-EB9D-4BA2-85AE-BC4BEEB1C7B2}"/>
-      </w:docPartPr>
-      <w:docPartBody>
-        <w:p>
-          <w:r>
-            <w:rPr>
-              <w:rStyle w:val="PlaceholderText"/>
-            </w:rPr>
-            <w:t>Click or tap here to enter text.</w:t>
-          </w:r>
-        </w:p>
-      </w:docPartBody>
-    </w:docPart>
-    <w:docPart>
-      <w:docPartPr>
-        <w:name w:val="022FC8D53C7F4ECB996A9E8B5F40BBB6"/>
-        <w:category>
-          <w:name w:val="General"/>
-          <w:gallery w:val="placeholder"/>
-        </w:category>
-        <w:types>
-          <w:type w:val="bbPlcHdr"/>
-        </w:types>
-        <w:behaviors>
-          <w:behavior w:val="content"/>
-        </w:behaviors>
-        <w:guid w:val="{35340468-C4E2-45CA-83E3-5404A40FF1A7}"/>
+        <w:guid w:val="{FD1F075D-3232-4515-92EB-5122C3BBE209}"/>
       </w:docPartPr>
       <w:docPartBody>
         <w:p>
           <w:pPr>
-            <w:pStyle w:val="022FC8D53C7F4ECB996A9E8B5F40BBB6"/>
+            <w:pStyle w:val="8E7ECB62D17E4CB49B8BC6BA06DC09D7"/>
           </w:pPr>
           <w:r>
             <w:rPr>
@@ -1052,7 +1077,7 @@
     </w:docPart>
     <w:docPart>
       <w:docPartPr>
-        <w:name w:val="0D8A786A48BF48E3A323D654DFA4FF02"/>
+        <w:name w:val="55E71E927E6745CA9F45DB61D1F996D4"/>
         <w:category>
           <w:name w:val="General"/>
           <w:gallery w:val="placeholder"/>
@@ -1063,12 +1088,12 @@
         <w:behaviors>
           <w:behavior w:val="content"/>
         </w:behaviors>
-        <w:guid w:val="{1A58C416-4A8B-4A3E-A15C-42FD3C5DD461}"/>
+        <w:guid w:val="{4AD01901-5E1A-4CA8-8F1C-448E8AA4765B}"/>
       </w:docPartPr>
       <w:docPartBody>
         <w:p>
           <w:pPr>
-            <w:pStyle w:val="0D8A786A48BF48E3A323D654DFA4FF02"/>
+            <w:pStyle w:val="55E71E927E6745CA9F45DB61D1F996D4"/>
           </w:pPr>
           <w:r>
             <w:rPr>
@@ -1081,7 +1106,7 @@
     </w:docPart>
     <w:docPart>
       <w:docPartPr>
-        <w:name w:val="1FA743C3724B4AC8913EEA98080BDD7B"/>
+        <w:name w:val="0F26337223E74BE7A6CD7539E703328A"/>
         <w:category>
           <w:name w:val="General"/>
           <w:gallery w:val="placeholder"/>
@@ -1092,12 +1117,12 @@
         <w:behaviors>
           <w:behavior w:val="content"/>
         </w:behaviors>
-        <w:guid w:val="{C8BB2E20-C472-4229-BF25-427DFA930652}"/>
+        <w:guid w:val="{C6696621-34FD-4C37-8358-EE7A82A4D5BA}"/>
       </w:docPartPr>
       <w:docPartBody>
         <w:p>
           <w:pPr>
-            <w:pStyle w:val="1FA743C3724B4AC8913EEA98080BDD7B"/>
+            <w:pStyle w:val="0F26337223E74BE7A6CD7539E703328A"/>
           </w:pPr>
           <w:r>
             <w:rPr>
@@ -1110,7 +1135,7 @@
     </w:docPart>
     <w:docPart>
       <w:docPartPr>
-        <w:name w:val="8A7C5796F2A34AF38DAB2A9CFDC4C9F1"/>
+        <w:name w:val="54E34BBCD30240258435DFC9A7ADC288"/>
         <w:category>
           <w:name w:val="General"/>
           <w:gallery w:val="placeholder"/>
@@ -1121,12 +1146,70 @@
         <w:behaviors>
           <w:behavior w:val="content"/>
         </w:behaviors>
-        <w:guid w:val="{45A40999-145E-448D-805A-26D424EAE855}"/>
+        <w:guid w:val="{8F743FB0-164B-40C3-A2BF-9948FD1FCB38}"/>
       </w:docPartPr>
       <w:docPartBody>
         <w:p>
           <w:pPr>
-            <w:pStyle w:val="8A7C5796F2A34AF38DAB2A9CFDC4C9F1"/>
+            <w:pStyle w:val="54E34BBCD30240258435DFC9A7ADC288"/>
+          </w:pPr>
+          <w:r>
+            <w:rPr>
+              <w:rStyle w:val="PlaceholderText"/>
+            </w:rPr>
+            <w:t>Click or tap here to enter text.</w:t>
+          </w:r>
+        </w:p>
+      </w:docPartBody>
+    </w:docPart>
+    <w:docPart>
+      <w:docPartPr>
+        <w:name w:val="522E22B802A3422CB666415599EA1016"/>
+        <w:category>
+          <w:name w:val="General"/>
+          <w:gallery w:val="placeholder"/>
+        </w:category>
+        <w:types>
+          <w:type w:val="bbPlcHdr"/>
+        </w:types>
+        <w:behaviors>
+          <w:behavior w:val="content"/>
+        </w:behaviors>
+        <w:guid w:val="{794F5F48-01F1-45D6-8445-65C9FFA321AD}"/>
+      </w:docPartPr>
+      <w:docPartBody>
+        <w:p>
+          <w:pPr>
+            <w:pStyle w:val="522E22B802A3422CB666415599EA1016"/>
+          </w:pPr>
+          <w:r>
+            <w:rPr>
+              <w:rStyle w:val="PlaceholderText"/>
+            </w:rPr>
+            <w:t>Click or tap here to enter text.</w:t>
+          </w:r>
+        </w:p>
+      </w:docPartBody>
+    </w:docPart>
+    <w:docPart>
+      <w:docPartPr>
+        <w:name w:val="99AC7E6F87554D04918398CA24303414"/>
+        <w:category>
+          <w:name w:val="General"/>
+          <w:gallery w:val="placeholder"/>
+        </w:category>
+        <w:types>
+          <w:type w:val="bbPlcHdr"/>
+        </w:types>
+        <w:behaviors>
+          <w:behavior w:val="content"/>
+        </w:behaviors>
+        <w:guid w:val="{7613E433-1C61-4C60-AFFB-2AD0724A215D}"/>
+      </w:docPartPr>
+      <w:docPartBody>
+        <w:p>
+          <w:pPr>
+            <w:pStyle w:val="99AC7E6F87554D04918398CA24303414"/>
           </w:pPr>
           <w:r>
             <w:rPr>
@@ -1187,11 +1270,17 @@
     <w:rsid w:val="001D2191"/>
     <w:rsid w:val="0037264B"/>
     <w:rsid w:val="00485185"/>
+    <w:rsid w:val="005F3AAC"/>
     <w:rsid w:val="0067061F"/>
     <w:rsid w:val="00676D08"/>
     <w:rsid w:val="008C11D3"/>
+    <w:rsid w:val="00A43458"/>
     <w:rsid w:val="00B73DCB"/>
+    <w:rsid w:val="00BA6906"/>
+    <w:rsid w:val="00D3313A"/>
     <w:rsid w:val="00E16030"/>
+    <w:rsid w:val="00EC4FFE"/>
+    <w:rsid w:val="00F3560B"/>
     <w:rsid w:val="00F54948"/>
     <w:rsid w:val="00F55E1A"/>
     <w:rsid w:val="00FA0F82"/>
@@ -1643,7 +1732,7 @@
     <w:basedOn w:val="DefaultParagraphFont"/>
     <w:uiPriority w:val="99"/>
     <w:semiHidden/>
-    <w:rsid w:val="00485185"/>
+    <w:rsid w:val="00F3560B"/>
     <w:rPr>
       <w:color w:val="808080"/>
     </w:rPr>
@@ -1711,6 +1800,74 @@
   <w:style w:type="paragraph" w:customStyle="1" w:styleId="8A7C5796F2A34AF38DAB2A9CFDC4C9F1">
     <w:name w:val="8A7C5796F2A34AF38DAB2A9CFDC4C9F1"/>
     <w:rsid w:val="00485185"/>
+  </w:style>
+  <w:style w:type="paragraph" w:customStyle="1" w:styleId="075C201987BA428A963BDD2E6C142C1C">
+    <w:name w:val="075C201987BA428A963BDD2E6C142C1C"/>
+    <w:rsid w:val="00BA6906"/>
+  </w:style>
+  <w:style w:type="paragraph" w:customStyle="1" w:styleId="A4374C0D028E4DFA8300AD1BC9D341BC">
+    <w:name w:val="A4374C0D028E4DFA8300AD1BC9D341BC"/>
+    <w:rsid w:val="00BA6906"/>
+  </w:style>
+  <w:style w:type="paragraph" w:customStyle="1" w:styleId="59B939301DDF4B7ABE2A8924D663F4CD">
+    <w:name w:val="59B939301DDF4B7ABE2A8924D663F4CD"/>
+    <w:rsid w:val="00BA6906"/>
+  </w:style>
+  <w:style w:type="paragraph" w:customStyle="1" w:styleId="900153C3633E45D6B363AEE023AA6B59">
+    <w:name w:val="900153C3633E45D6B363AEE023AA6B59"/>
+    <w:rsid w:val="00BA6906"/>
+  </w:style>
+  <w:style w:type="paragraph" w:customStyle="1" w:styleId="CD38345086F847A9BB8E2AB5FD99213C">
+    <w:name w:val="CD38345086F847A9BB8E2AB5FD99213C"/>
+    <w:rsid w:val="00BA6906"/>
+  </w:style>
+  <w:style w:type="paragraph" w:customStyle="1" w:styleId="A2E1484EF977473B9E24136E9F2B4B31">
+    <w:name w:val="A2E1484EF977473B9E24136E9F2B4B31"/>
+    <w:rsid w:val="00A43458"/>
+  </w:style>
+  <w:style w:type="paragraph" w:customStyle="1" w:styleId="6354E1C54C6A4FC39A08CFA81DD1DF9C">
+    <w:name w:val="6354E1C54C6A4FC39A08CFA81DD1DF9C"/>
+    <w:rsid w:val="00A43458"/>
+  </w:style>
+  <w:style w:type="paragraph" w:customStyle="1" w:styleId="9DDE6EDE615645D696E2A3DB1F70CFFA">
+    <w:name w:val="9DDE6EDE615645D696E2A3DB1F70CFFA"/>
+    <w:rsid w:val="00A43458"/>
+  </w:style>
+  <w:style w:type="paragraph" w:customStyle="1" w:styleId="7B1A98D9939D4F1C9D97C93220EE08A4">
+    <w:name w:val="7B1A98D9939D4F1C9D97C93220EE08A4"/>
+    <w:rsid w:val="00A43458"/>
+  </w:style>
+  <w:style w:type="paragraph" w:customStyle="1" w:styleId="2074D73D4E3A497FA51AB5E9F85E1624">
+    <w:name w:val="2074D73D4E3A497FA51AB5E9F85E1624"/>
+    <w:rsid w:val="00A43458"/>
+  </w:style>
+  <w:style w:type="paragraph" w:customStyle="1" w:styleId="F205C8C129C5415C82BB02EEF3E6DEFD">
+    <w:name w:val="F205C8C129C5415C82BB02EEF3E6DEFD"/>
+    <w:rsid w:val="00A43458"/>
+  </w:style>
+  <w:style w:type="paragraph" w:customStyle="1" w:styleId="8E7ECB62D17E4CB49B8BC6BA06DC09D7">
+    <w:name w:val="8E7ECB62D17E4CB49B8BC6BA06DC09D7"/>
+    <w:rsid w:val="00F3560B"/>
+  </w:style>
+  <w:style w:type="paragraph" w:customStyle="1" w:styleId="55E71E927E6745CA9F45DB61D1F996D4">
+    <w:name w:val="55E71E927E6745CA9F45DB61D1F996D4"/>
+    <w:rsid w:val="00F3560B"/>
+  </w:style>
+  <w:style w:type="paragraph" w:customStyle="1" w:styleId="0F26337223E74BE7A6CD7539E703328A">
+    <w:name w:val="0F26337223E74BE7A6CD7539E703328A"/>
+    <w:rsid w:val="00F3560B"/>
+  </w:style>
+  <w:style w:type="paragraph" w:customStyle="1" w:styleId="54E34BBCD30240258435DFC9A7ADC288">
+    <w:name w:val="54E34BBCD30240258435DFC9A7ADC288"/>
+    <w:rsid w:val="00F3560B"/>
+  </w:style>
+  <w:style w:type="paragraph" w:customStyle="1" w:styleId="522E22B802A3422CB666415599EA1016">
+    <w:name w:val="522E22B802A3422CB666415599EA1016"/>
+    <w:rsid w:val="00F3560B"/>
+  </w:style>
+  <w:style w:type="paragraph" w:customStyle="1" w:styleId="99AC7E6F87554D04918398CA24303414">
+    <w:name w:val="99AC7E6F87554D04918398CA24303414"/>
+    <w:rsid w:val="00F3560B"/>
   </w:style>
 </w:styles>
 </file>
@@ -2007,6 +2164,12 @@
  
              < S t a t u s > S t a t u s < / S t a t u s >   
+             < T o t a l D u r a t i o n > T o t a l D u r a t i o n < / T o t a l D u r a t i o n > + 
+             < T o t a l _ T r a i n i n g _ C o m p l e t e d > T o t a l _ T r a i n i n g _ C o m p l e t e d < / T o t a l _ T r a i n i n g _ C o m p l e t e d > + 
+             < T o t a l _ T r a i n i n g _ T a r g e t > T o t a l _ T r a i n i n g _ T a r g e t < / T o t a l _ T r a i n i n g _ T a r g e t > + 
              < T r a i n i n g _ N a m e > T r a i n i n g _ N a m e < / T r a i n i n g _ N a m e >   
          < / E m p l o y e e _ T r a i n i n g > 
</xml_diff>

<commit_message>
Total Target and Completed added
</commit_message>
<xml_diff>
--- a/Emp train.docx
+++ b/Emp train.docx
@@ -9,20 +9,21 @@
         <w:tblLook w:val="04A0" w:firstRow="1" w:lastRow="0" w:firstColumn="1" w:lastColumn="0" w:noHBand="0" w:noVBand="1"/>
       </w:tblPr>
       <w:tblGrid>
-        <w:gridCol w:w="1065"/>
-        <w:gridCol w:w="851"/>
-        <w:gridCol w:w="705"/>
-        <w:gridCol w:w="1332"/>
-        <w:gridCol w:w="1275"/>
-        <w:gridCol w:w="1233"/>
-        <w:gridCol w:w="1176"/>
-        <w:gridCol w:w="561"/>
-        <w:gridCol w:w="1440"/>
+        <w:gridCol w:w="909"/>
+        <w:gridCol w:w="733"/>
+        <w:gridCol w:w="615"/>
+        <w:gridCol w:w="1126"/>
+        <w:gridCol w:w="1080"/>
+        <w:gridCol w:w="1045"/>
+        <w:gridCol w:w="999"/>
+        <w:gridCol w:w="497"/>
+        <w:gridCol w:w="1214"/>
+        <w:gridCol w:w="1420"/>
       </w:tblGrid>
       <w:tr>
         <w:tc>
           <w:tcPr>
-            <w:tcW w:w="965" w:type="dxa"/>
+            <w:tcW w:w="1040" w:type="dxa"/>
             <w:tcBorders>
               <w:top w:val="nil"/>
               <w:left w:val="nil"/>
@@ -34,7 +35,7 @@
         </w:tc>
         <w:tc>
           <w:tcPr>
-            <w:tcW w:w="777" w:type="dxa"/>
+            <w:tcW w:w="832" w:type="dxa"/>
             <w:tcBorders>
               <w:top w:val="nil"/>
               <w:left w:val="nil"/>
@@ -46,7 +47,7 @@
         </w:tc>
         <w:tc>
           <w:tcPr>
-            <w:tcW w:w="648" w:type="dxa"/>
+            <w:tcW w:w="691" w:type="dxa"/>
             <w:tcBorders>
               <w:top w:val="nil"/>
               <w:left w:val="nil"/>
@@ -58,7 +59,7 @@
         </w:tc>
         <w:tc>
           <w:tcPr>
-            <w:tcW w:w="1202" w:type="dxa"/>
+            <w:tcW w:w="1301" w:type="dxa"/>
             <w:tcBorders>
               <w:top w:val="nil"/>
               <w:left w:val="nil"/>
@@ -70,7 +71,7 @@
         </w:tc>
         <w:tc>
           <w:tcPr>
-            <w:tcW w:w="1152" w:type="dxa"/>
+            <w:tcW w:w="1245" w:type="dxa"/>
             <w:tcBorders>
               <w:top w:val="nil"/>
               <w:left w:val="nil"/>
@@ -82,7 +83,7 @@
         </w:tc>
         <w:tc>
           <w:tcPr>
-            <w:tcW w:w="1115" w:type="dxa"/>
+            <w:tcW w:w="1204" w:type="dxa"/>
             <w:tcBorders>
               <w:top w:val="nil"/>
               <w:left w:val="nil"/>
@@ -94,7 +95,7 @@
         </w:tc>
         <w:tc>
           <w:tcPr>
-            <w:tcW w:w="1064" w:type="dxa"/>
+            <w:tcW w:w="1149" w:type="dxa"/>
             <w:tcBorders>
               <w:top w:val="nil"/>
               <w:left w:val="nil"/>
@@ -106,7 +107,7 @@
         </w:tc>
         <w:tc>
           <w:tcPr>
-            <w:tcW w:w="521" w:type="dxa"/>
+            <w:tcW w:w="551" w:type="dxa"/>
             <w:tcBorders>
               <w:top w:val="nil"/>
               <w:left w:val="nil"/>
@@ -118,7 +119,19 @@
         </w:tc>
         <w:tc>
           <w:tcPr>
-            <w:tcW w:w="1297" w:type="dxa"/>
+            <w:tcW w:w="1405" w:type="dxa"/>
+            <w:tcBorders>
+              <w:top w:val="nil"/>
+              <w:left w:val="nil"/>
+              <w:bottom w:val="nil"/>
+              <w:right w:val="nil"/>
+            </w:tcBorders>
+          </w:tcPr>
+          <w:p/>
+        </w:tc>
+        <w:tc>
+          <w:tcPr>
+            <w:tcW w:w="220" w:type="dxa"/>
             <w:tcBorders>
               <w:top w:val="nil"/>
               <w:left w:val="nil"/>
@@ -142,7 +155,7 @@
             <w:sdtPr>
               <w:id w:val="1756175668"/>
               <w:placeholder>
-                <w:docPart w:val="8E7ECB62D17E4CB49B8BC6BA06DC09D7"/>
+                <w:docPart w:val="30FA2C20F59D4854B583DBBFB1B3A10A"/>
               </w:placeholder>
               <w15:repeatingSectionItem/>
             </w:sdtPr>
@@ -154,7 +167,7 @@
                     <w:tag w:val="#Nav: Employee_Training_Report/50002"/>
                     <w:id w:val="-882015068"/>
                     <w:placeholder>
-                      <w:docPart w:val="55E71E927E6745CA9F45DB61D1F996D4"/>
+                      <w:docPart w:val="88AE7DAA0A284ABFADE499F3585C9F64"/>
                     </w:placeholder>
                     <w:dataBinding w:prefixMappings="xmlns:ns0='urn:microsoft-dynamics-nav/reports/Employee_Training_Report/50002/'" w:xpath="/ns0:NavWordReportXmlPart[1]/ns0:Employee[1]/ns0:FullName[1]" w:storeItemID="{061F6A61-941F-4688-B096-006E7006A4D5}"/>
                     <w:text/>
@@ -162,7 +175,7 @@
                   <w:sdtContent>
                     <w:tc>
                       <w:tcPr>
-                        <w:tcW w:w="965" w:type="dxa"/>
+                        <w:tcW w:w="1040" w:type="dxa"/>
                         <w:tcBorders>
                           <w:top w:val="nil"/>
                           <w:left w:val="nil"/>
@@ -186,7 +199,7 @@
                     <w:tag w:val="#Nav: Employee_Training_Report/50002"/>
                     <w:id w:val="1775446408"/>
                     <w:placeholder>
-                      <w:docPart w:val="0F26337223E74BE7A6CD7539E703328A"/>
+                      <w:docPart w:val="DBBABBF7A13D48679948CCC326971153"/>
                     </w:placeholder>
                     <w:dataBinding w:prefixMappings="xmlns:ns0='urn:microsoft-dynamics-nav/reports/Employee_Training_Report/50002/'" w:xpath="/ns0:NavWordReportXmlPart[1]/ns0:Employee[1]/ns0:No_[1]" w:storeItemID="{061F6A61-941F-4688-B096-006E7006A4D5}"/>
                     <w:text/>
@@ -194,7 +207,7 @@
                   <w:sdtContent>
                     <w:tc>
                       <w:tcPr>
-                        <w:tcW w:w="777" w:type="dxa"/>
+                        <w:tcW w:w="832" w:type="dxa"/>
                         <w:tcBorders>
                           <w:top w:val="nil"/>
                           <w:left w:val="nil"/>
@@ -212,7 +225,7 @@
                 </w:sdt>
                 <w:tc>
                   <w:tcPr>
-                    <w:tcW w:w="648" w:type="dxa"/>
+                    <w:tcW w:w="691" w:type="dxa"/>
                     <w:tcBorders>
                       <w:top w:val="nil"/>
                       <w:left w:val="nil"/>
@@ -224,7 +237,7 @@
                 </w:tc>
                 <w:tc>
                   <w:tcPr>
-                    <w:tcW w:w="1202" w:type="dxa"/>
+                    <w:tcW w:w="1301" w:type="dxa"/>
                     <w:tcBorders>
                       <w:top w:val="nil"/>
                       <w:left w:val="nil"/>
@@ -236,7 +249,7 @@
                 </w:tc>
                 <w:tc>
                   <w:tcPr>
-                    <w:tcW w:w="1152" w:type="dxa"/>
+                    <w:tcW w:w="1245" w:type="dxa"/>
                     <w:tcBorders>
                       <w:top w:val="nil"/>
                       <w:left w:val="nil"/>
@@ -248,7 +261,7 @@
                 </w:tc>
                 <w:tc>
                   <w:tcPr>
-                    <w:tcW w:w="1115" w:type="dxa"/>
+                    <w:tcW w:w="1204" w:type="dxa"/>
                     <w:tcBorders>
                       <w:top w:val="nil"/>
                       <w:left w:val="nil"/>
@@ -260,7 +273,7 @@
                 </w:tc>
                 <w:tc>
                   <w:tcPr>
-                    <w:tcW w:w="1064" w:type="dxa"/>
+                    <w:tcW w:w="1149" w:type="dxa"/>
                     <w:tcBorders>
                       <w:top w:val="nil"/>
                       <w:left w:val="nil"/>
@@ -272,7 +285,7 @@
                 </w:tc>
                 <w:tc>
                   <w:tcPr>
-                    <w:tcW w:w="521" w:type="dxa"/>
+                    <w:tcW w:w="551" w:type="dxa"/>
                     <w:tcBorders>
                       <w:top w:val="nil"/>
                       <w:left w:val="nil"/>
@@ -284,7 +297,19 @@
                 </w:tc>
                 <w:tc>
                   <w:tcPr>
-                    <w:tcW w:w="1297" w:type="dxa"/>
+                    <w:tcW w:w="1405" w:type="dxa"/>
+                    <w:tcBorders>
+                      <w:top w:val="nil"/>
+                      <w:left w:val="nil"/>
+                      <w:bottom w:val="single" w:color="auto" w:sz="4" w:space="0"/>
+                      <w:right w:val="nil"/>
+                    </w:tcBorders>
+                  </w:tcPr>
+                  <w:p/>
+                </w:tc>
+                <w:tc>
+                  <w:tcPr>
+                    <w:tcW w:w="220" w:type="dxa"/>
                     <w:tcBorders>
                       <w:top w:val="nil"/>
                       <w:left w:val="nil"/>
@@ -308,7 +333,7 @@
                     <w:sdtPr>
                       <w:id w:val="-1952322681"/>
                       <w:placeholder>
-                        <w:docPart w:val="8E7ECB62D17E4CB49B8BC6BA06DC09D7"/>
+                        <w:docPart w:val="30FA2C20F59D4854B583DBBFB1B3A10A"/>
                       </w:placeholder>
                       <w15:repeatingSectionItem/>
                     </w:sdtPr>
@@ -320,7 +345,7 @@
                             <w:tag w:val="#Nav: Employee_Training_Report/50002"/>
                             <w:id w:val="-332761903"/>
                             <w:placeholder>
-                              <w:docPart w:val="55E71E927E6745CA9F45DB61D1F996D4"/>
+                              <w:docPart w:val="88AE7DAA0A284ABFADE499F3585C9F64"/>
                             </w:placeholder>
                             <w:dataBinding w:prefixMappings="xmlns:ns0='urn:microsoft-dynamics-nav/reports/Employee_Training_Report/50002/'" w:xpath="/ns0:NavWordReportXmlPart[1]/ns0:Employee[1]/ns0:Employee_Training[1]/ns0:Training_Name[1]" w:storeItemID="{061F6A61-941F-4688-B096-006E7006A4D5}"/>
                             <w:text/>
@@ -328,7 +353,7 @@
                           <w:sdtContent>
                             <w:tc>
                               <w:tcPr>
-                                <w:tcW w:w="965" w:type="dxa"/>
+                                <w:tcW w:w="1040" w:type="dxa"/>
                                 <w:tcBorders>
                                   <w:top w:val="single" w:color="auto" w:sz="4" w:space="0"/>
                                 </w:tcBorders>
@@ -349,7 +374,7 @@
                             <w:tag w:val="#Nav: Employee_Training_Report/50002"/>
                             <w:id w:val="1207912237"/>
                             <w:placeholder>
-                              <w:docPart w:val="55E71E927E6745CA9F45DB61D1F996D4"/>
+                              <w:docPart w:val="88AE7DAA0A284ABFADE499F3585C9F64"/>
                             </w:placeholder>
                             <w:dataBinding w:prefixMappings="xmlns:ns0='urn:microsoft-dynamics-nav/reports/Employee_Training_Report/50002/'" w:xpath="/ns0:NavWordReportXmlPart[1]/ns0:Employee[1]/ns0:Employee_Training[1]/ns0:Description[1]" w:storeItemID="{061F6A61-941F-4688-B096-006E7006A4D5}"/>
                             <w:text/>
@@ -357,7 +382,7 @@
                           <w:sdtContent>
                             <w:tc>
                               <w:tcPr>
-                                <w:tcW w:w="777" w:type="dxa"/>
+                                <w:tcW w:w="832" w:type="dxa"/>
                                 <w:tcBorders>
                                   <w:top w:val="single" w:color="auto" w:sz="4" w:space="0"/>
                                 </w:tcBorders>
@@ -376,7 +401,7 @@
                             <w:tag w:val="#Nav: Employee_Training_Report/50002"/>
                             <w:id w:val="-338778217"/>
                             <w:placeholder>
-                              <w:docPart w:val="55E71E927E6745CA9F45DB61D1F996D4"/>
+                              <w:docPart w:val="88AE7DAA0A284ABFADE499F3585C9F64"/>
                             </w:placeholder>
                             <w:dataBinding w:prefixMappings="xmlns:ns0='urn:microsoft-dynamics-nav/reports/Employee_Training_Report/50002/'" w:xpath="/ns0:NavWordReportXmlPart[1]/ns0:Employee[1]/ns0:Employee_Training[1]/ns0:Duration[1]" w:storeItemID="{061F6A61-941F-4688-B096-006E7006A4D5}"/>
                             <w:text/>
@@ -384,7 +409,7 @@
                           <w:sdtContent>
                             <w:tc>
                               <w:tcPr>
-                                <w:tcW w:w="648" w:type="dxa"/>
+                                <w:tcW w:w="691" w:type="dxa"/>
                                 <w:tcBorders>
                                   <w:top w:val="single" w:color="auto" w:sz="4" w:space="0"/>
                                 </w:tcBorders>
@@ -403,7 +428,7 @@
                             <w:tag w:val="#Nav: Employee_Training_Report/50002"/>
                             <w:id w:val="-33419819"/>
                             <w:placeholder>
-                              <w:docPart w:val="54E34BBCD30240258435DFC9A7ADC288"/>
+                              <w:docPart w:val="77E4438D91C945D3B91FF6186C14AC46"/>
                             </w:placeholder>
                             <w:dataBinding w:prefixMappings="xmlns:ns0='urn:microsoft-dynamics-nav/reports/Employee_Training_Report/50002/'" w:xpath="/ns0:NavWordReportXmlPart[1]/ns0:Employee[1]/ns0:Employee_Training[1]/ns0:Planned_Start_Date[1]" w:storeItemID="{061F6A61-941F-4688-B096-006E7006A4D5}"/>
                             <w:text/>
@@ -411,7 +436,7 @@
                           <w:sdtContent>
                             <w:tc>
                               <w:tcPr>
-                                <w:tcW w:w="1202" w:type="dxa"/>
+                                <w:tcW w:w="1301" w:type="dxa"/>
                                 <w:tcBorders>
                                   <w:top w:val="single" w:color="auto" w:sz="4" w:space="0"/>
                                 </w:tcBorders>
@@ -432,7 +457,7 @@
                             <w:tag w:val="#Nav: Employee_Training_Report/50002"/>
                             <w:id w:val="334964790"/>
                             <w:placeholder>
-                              <w:docPart w:val="54E34BBCD30240258435DFC9A7ADC288"/>
+                              <w:docPart w:val="77E4438D91C945D3B91FF6186C14AC46"/>
                             </w:placeholder>
                             <w:dataBinding w:prefixMappings="xmlns:ns0='urn:microsoft-dynamics-nav/reports/Employee_Training_Report/50002/'" w:xpath="/ns0:NavWordReportXmlPart[1]/ns0:Employee[1]/ns0:Employee_Training[1]/ns0:Planned_End_Date[1]" w:storeItemID="{061F6A61-941F-4688-B096-006E7006A4D5}"/>
                             <w:text/>
@@ -440,7 +465,7 @@
                           <w:sdtContent>
                             <w:tc>
                               <w:tcPr>
-                                <w:tcW w:w="1152" w:type="dxa"/>
+                                <w:tcW w:w="1245" w:type="dxa"/>
                                 <w:tcBorders>
                                   <w:top w:val="single" w:color="auto" w:sz="4" w:space="0"/>
                                 </w:tcBorders>
@@ -461,7 +486,7 @@
                             <w:tag w:val="#Nav: Employee_Training_Report/50002"/>
                             <w:id w:val="1097904466"/>
                             <w:placeholder>
-                              <w:docPart w:val="522E22B802A3422CB666415599EA1016"/>
+                              <w:docPart w:val="D36108B6E9114D79A3E9EC383C8FCCA2"/>
                             </w:placeholder>
                             <w:dataBinding w:prefixMappings="xmlns:ns0='urn:microsoft-dynamics-nav/reports/Employee_Training_Report/50002/'" w:xpath="/ns0:NavWordReportXmlPart[1]/ns0:Employee[1]/ns0:Employee_Training[1]/ns0:Actual_Start_Date[1]" w:storeItemID="{061F6A61-941F-4688-B096-006E7006A4D5}"/>
                             <w:text/>
@@ -469,7 +494,7 @@
                           <w:sdtContent>
                             <w:tc>
                               <w:tcPr>
-                                <w:tcW w:w="1115" w:type="dxa"/>
+                                <w:tcW w:w="1204" w:type="dxa"/>
                                 <w:tcBorders>
                                   <w:top w:val="single" w:color="auto" w:sz="4" w:space="0"/>
                                 </w:tcBorders>
@@ -490,7 +515,7 @@
                             <w:tag w:val="#Nav: Employee_Training_Report/50002"/>
                             <w:id w:val="107474546"/>
                             <w:placeholder>
-                              <w:docPart w:val="522E22B802A3422CB666415599EA1016"/>
+                              <w:docPart w:val="D36108B6E9114D79A3E9EC383C8FCCA2"/>
                             </w:placeholder>
                             <w:dataBinding w:prefixMappings="xmlns:ns0='urn:microsoft-dynamics-nav/reports/Employee_Training_Report/50002/'" w:xpath="/ns0:NavWordReportXmlPart[1]/ns0:Employee[1]/ns0:Employee_Training[1]/ns0:Actual_End_Date[1]" w:storeItemID="{061F6A61-941F-4688-B096-006E7006A4D5}"/>
                             <w:text/>
@@ -498,7 +523,7 @@
                           <w:sdtContent>
                             <w:tc>
                               <w:tcPr>
-                                <w:tcW w:w="1064" w:type="dxa"/>
+                                <w:tcW w:w="1149" w:type="dxa"/>
                                 <w:tcBorders>
                                   <w:top w:val="single" w:color="auto" w:sz="4" w:space="0"/>
                                 </w:tcBorders>
@@ -519,7 +544,7 @@
                             <w:tag w:val="#Nav: Employee_Training_Report/50002"/>
                             <w:id w:val="-122542158"/>
                             <w:placeholder>
-                              <w:docPart w:val="0F26337223E74BE7A6CD7539E703328A"/>
+                              <w:docPart w:val="DBBABBF7A13D48679948CCC326971153"/>
                             </w:placeholder>
                             <w:dataBinding w:prefixMappings="xmlns:ns0='urn:microsoft-dynamics-nav/reports/Employee_Training_Report/50002/'" w:xpath="/ns0:NavWordReportXmlPart[1]/ns0:Employee[1]/ns0:Employee_Training[1]/ns0:Status[1]" w:storeItemID="{061F6A61-941F-4688-B096-006E7006A4D5}"/>
                             <w:text/>
@@ -527,7 +552,7 @@
                           <w:sdtContent>
                             <w:tc>
                               <w:tcPr>
-                                <w:tcW w:w="521" w:type="dxa"/>
+                                <w:tcW w:w="551" w:type="dxa"/>
                                 <w:tcBorders>
                                   <w:top w:val="single" w:color="auto" w:sz="4" w:space="0"/>
                                 </w:tcBorders>
@@ -546,7 +571,7 @@
                             <w:tag w:val="#Nav: Employee_Training_Report/50002"/>
                             <w:id w:val="-1923326750"/>
                             <w:placeholder>
-                              <w:docPart w:val="99AC7E6F87554D04918398CA24303414"/>
+                              <w:docPart w:val="F39F8213D75A41F2BBADCD094C40902C"/>
                             </w:placeholder>
                             <w:dataBinding w:prefixMappings="xmlns:ns0='urn:microsoft-dynamics-nav/reports/Employee_Training_Report/50002/'" w:xpath="/ns0:NavWordReportXmlPart[1]/ns0:Employee[1]/ns0:Employee_Training[1]/ns0:Total_Training_Target[1]" w:storeItemID="{061F6A61-941F-4688-B096-006E7006A4D5}"/>
                             <w:text/>
@@ -554,7 +579,7 @@
                           <w:sdtContent>
                             <w:tc>
                               <w:tcPr>
-                                <w:tcW w:w="1297" w:type="dxa"/>
+                                <w:tcW w:w="1405" w:type="dxa"/>
                                 <w:tcBorders>
                                   <w:top w:val="single" w:color="auto" w:sz="4" w:space="0"/>
                                 </w:tcBorders>
@@ -563,6 +588,35 @@
                                 <w:proofErr w:type="spellStart"/>
                                 <w:r>
                                   <w:t>Total_Training_Target</w:t>
+                                </w:r>
+                                <w:proofErr w:type="spellEnd"/>
+                              </w:p>
+                            </w:tc>
+                          </w:sdtContent>
+                        </w:sdt>
+                        <w:sdt>
+                          <w:sdtPr>
+                            <w:id w:val="-1022013427"/>
+                            <w:placeholder>
+                              <w:docPart w:val="DefaultPlaceholder_-1854013440"/>
+                            </w:placeholder>
+                            <w:dataBinding w:prefixMappings="xmlns:ns0='urn:microsoft-dynamics-nav/reports/Employee_Training_Report/50002/'" w:xpath="/ns0:NavWordReportXmlPart[1]/ns0:Employee[1]/ns0:Employee_Training[1]/ns0:Total_Training_Completed[1]" w:storeItemID="{061F6A61-941F-4688-B096-006E7006A4D5}"/>
+                            <w:text/>
+                            <w:alias w:val="#Nav: /Employee/Employee_Training/Total_Training_Completed"/>
+                            <w:tag w:val="#Nav: Employee_Training_Report/50002"/>
+                          </w:sdtPr>
+                          <w:sdtContent>
+                            <w:tc>
+                              <w:tcPr>
+                                <w:tcW w:w="220" w:type="dxa"/>
+                                <w:tcBorders>
+                                  <w:top w:val="single" w:color="auto" w:sz="4" w:space="0"/>
+                                </w:tcBorders>
+                              </w:tcPr>
+                              <w:p>
+                                <w:proofErr w:type="spellStart"/>
+                                <w:r>
+                                  <w:t>Total_Training_Completed</w:t>
                                 </w:r>
                                 <w:proofErr w:type="spellEnd"/>
                               </w:p>
@@ -579,7 +633,10 @@
         </w:sdtContent>
       </w:sdt>
     </w:tbl>
-    <w:p/>
+    <w:p>
+      <w:bookmarkStart w:name="_GoBack" w:id="0"/>
+      <w:bookmarkEnd w:id="0"/>
+    </w:p>
     <w:sectPr>
       <w:pgSz w:w="11906" w:h="16838"/>
       <w:pgMar w:top="1701" w:right="1134" w:bottom="1701" w:left="1134" w:header="708" w:footer="708" w:gutter="0"/>
@@ -1048,7 +1105,7 @@
   <w:docParts>
     <w:docPart>
       <w:docPartPr>
-        <w:name w:val="8E7ECB62D17E4CB49B8BC6BA06DC09D7"/>
+        <w:name w:val="30FA2C20F59D4854B583DBBFB1B3A10A"/>
         <w:category>
           <w:name w:val="General"/>
           <w:gallery w:val="placeholder"/>
@@ -1059,12 +1116,12 @@
         <w:behaviors>
           <w:behavior w:val="content"/>
         </w:behaviors>
-        <w:guid w:val="{FD1F075D-3232-4515-92EB-5122C3BBE209}"/>
+        <w:guid w:val="{B8A3CC93-7337-4AFF-AB8A-F3882A966960}"/>
       </w:docPartPr>
       <w:docPartBody>
         <w:p>
           <w:pPr>
-            <w:pStyle w:val="8E7ECB62D17E4CB49B8BC6BA06DC09D7"/>
+            <w:pStyle w:val="30FA2C20F59D4854B583DBBFB1B3A10A"/>
           </w:pPr>
           <w:r>
             <w:rPr>
@@ -1077,7 +1134,7 @@
     </w:docPart>
     <w:docPart>
       <w:docPartPr>
-        <w:name w:val="55E71E927E6745CA9F45DB61D1F996D4"/>
+        <w:name w:val="88AE7DAA0A284ABFADE499F3585C9F64"/>
         <w:category>
           <w:name w:val="General"/>
           <w:gallery w:val="placeholder"/>
@@ -1088,12 +1145,12 @@
         <w:behaviors>
           <w:behavior w:val="content"/>
         </w:behaviors>
-        <w:guid w:val="{4AD01901-5E1A-4CA8-8F1C-448E8AA4765B}"/>
+        <w:guid w:val="{1440FD04-86B5-4B59-B876-E7112D6F0436}"/>
       </w:docPartPr>
       <w:docPartBody>
         <w:p>
           <w:pPr>
-            <w:pStyle w:val="55E71E927E6745CA9F45DB61D1F996D4"/>
+            <w:pStyle w:val="88AE7DAA0A284ABFADE499F3585C9F64"/>
           </w:pPr>
           <w:r>
             <w:rPr>
@@ -1106,7 +1163,7 @@
     </w:docPart>
     <w:docPart>
       <w:docPartPr>
-        <w:name w:val="0F26337223E74BE7A6CD7539E703328A"/>
+        <w:name w:val="DBBABBF7A13D48679948CCC326971153"/>
         <w:category>
           <w:name w:val="General"/>
           <w:gallery w:val="placeholder"/>
@@ -1117,12 +1174,12 @@
         <w:behaviors>
           <w:behavior w:val="content"/>
         </w:behaviors>
-        <w:guid w:val="{C6696621-34FD-4C37-8358-EE7A82A4D5BA}"/>
+        <w:guid w:val="{0CAE0B4D-8436-463C-9041-B1CFF7356959}"/>
       </w:docPartPr>
       <w:docPartBody>
         <w:p>
           <w:pPr>
-            <w:pStyle w:val="0F26337223E74BE7A6CD7539E703328A"/>
+            <w:pStyle w:val="DBBABBF7A13D48679948CCC326971153"/>
           </w:pPr>
           <w:r>
             <w:rPr>
@@ -1135,7 +1192,7 @@
     </w:docPart>
     <w:docPart>
       <w:docPartPr>
-        <w:name w:val="54E34BBCD30240258435DFC9A7ADC288"/>
+        <w:name w:val="77E4438D91C945D3B91FF6186C14AC46"/>
         <w:category>
           <w:name w:val="General"/>
           <w:gallery w:val="placeholder"/>
@@ -1146,12 +1203,12 @@
         <w:behaviors>
           <w:behavior w:val="content"/>
         </w:behaviors>
-        <w:guid w:val="{8F743FB0-164B-40C3-A2BF-9948FD1FCB38}"/>
+        <w:guid w:val="{C583AA5C-67FE-4EBE-A4CB-BBAA42910247}"/>
       </w:docPartPr>
       <w:docPartBody>
         <w:p>
           <w:pPr>
-            <w:pStyle w:val="54E34BBCD30240258435DFC9A7ADC288"/>
+            <w:pStyle w:val="77E4438D91C945D3B91FF6186C14AC46"/>
           </w:pPr>
           <w:r>
             <w:rPr>
@@ -1164,7 +1221,7 @@
     </w:docPart>
     <w:docPart>
       <w:docPartPr>
-        <w:name w:val="522E22B802A3422CB666415599EA1016"/>
+        <w:name w:val="D36108B6E9114D79A3E9EC383C8FCCA2"/>
         <w:category>
           <w:name w:val="General"/>
           <w:gallery w:val="placeholder"/>
@@ -1175,12 +1232,12 @@
         <w:behaviors>
           <w:behavior w:val="content"/>
         </w:behaviors>
-        <w:guid w:val="{794F5F48-01F1-45D6-8445-65C9FFA321AD}"/>
+        <w:guid w:val="{15AEBF1A-8AB1-4B6C-AD13-650211509BBD}"/>
       </w:docPartPr>
       <w:docPartBody>
         <w:p>
           <w:pPr>
-            <w:pStyle w:val="522E22B802A3422CB666415599EA1016"/>
+            <w:pStyle w:val="D36108B6E9114D79A3E9EC383C8FCCA2"/>
           </w:pPr>
           <w:r>
             <w:rPr>
@@ -1193,7 +1250,7 @@
     </w:docPart>
     <w:docPart>
       <w:docPartPr>
-        <w:name w:val="99AC7E6F87554D04918398CA24303414"/>
+        <w:name w:val="F39F8213D75A41F2BBADCD094C40902C"/>
         <w:category>
           <w:name w:val="General"/>
           <w:gallery w:val="placeholder"/>
@@ -1204,13 +1261,39 @@
         <w:behaviors>
           <w:behavior w:val="content"/>
         </w:behaviors>
-        <w:guid w:val="{7613E433-1C61-4C60-AFFB-2AD0724A215D}"/>
+        <w:guid w:val="{827F558B-FB53-47F8-A646-F28080D986B9}"/>
       </w:docPartPr>
       <w:docPartBody>
         <w:p>
           <w:pPr>
-            <w:pStyle w:val="99AC7E6F87554D04918398CA24303414"/>
+            <w:pStyle w:val="F39F8213D75A41F2BBADCD094C40902C"/>
           </w:pPr>
+          <w:r>
+            <w:rPr>
+              <w:rStyle w:val="PlaceholderText"/>
+            </w:rPr>
+            <w:t>Click or tap here to enter text.</w:t>
+          </w:r>
+        </w:p>
+      </w:docPartBody>
+    </w:docPart>
+    <w:docPart>
+      <w:docPartPr>
+        <w:name w:val="DefaultPlaceholder_-1854013440"/>
+        <w:category>
+          <w:name w:val="General"/>
+          <w:gallery w:val="placeholder"/>
+        </w:category>
+        <w:types>
+          <w:type w:val="bbPlcHdr"/>
+        </w:types>
+        <w:behaviors>
+          <w:behavior w:val="content"/>
+        </w:behaviors>
+        <w:guid w:val="{BC72B7BF-1044-40D7-998B-7CBE9EF10803}"/>
+      </w:docPartPr>
+      <w:docPartBody>
+        <w:p>
           <w:r>
             <w:rPr>
               <w:rStyle w:val="PlaceholderText"/>
@@ -1269,8 +1352,10 @@
     <w:rsid w:val="001C0CB2"/>
     <w:rsid w:val="001D2191"/>
     <w:rsid w:val="0037264B"/>
+    <w:rsid w:val="003C6815"/>
     <w:rsid w:val="00485185"/>
     <w:rsid w:val="005F3AAC"/>
+    <w:rsid w:val="0061631E"/>
     <w:rsid w:val="0067061F"/>
     <w:rsid w:val="00676D08"/>
     <w:rsid w:val="008C11D3"/>
@@ -1732,7 +1817,7 @@
     <w:basedOn w:val="DefaultParagraphFont"/>
     <w:uiPriority w:val="99"/>
     <w:semiHidden/>
-    <w:rsid w:val="00F3560B"/>
+    <w:rsid w:val="0061631E"/>
     <w:rPr>
       <w:color w:val="808080"/>
     </w:rPr>
@@ -1868,6 +1953,30 @@
   <w:style w:type="paragraph" w:customStyle="1" w:styleId="99AC7E6F87554D04918398CA24303414">
     <w:name w:val="99AC7E6F87554D04918398CA24303414"/>
     <w:rsid w:val="00F3560B"/>
+  </w:style>
+  <w:style w:type="paragraph" w:customStyle="1" w:styleId="30FA2C20F59D4854B583DBBFB1B3A10A">
+    <w:name w:val="30FA2C20F59D4854B583DBBFB1B3A10A"/>
+    <w:rsid w:val="0061631E"/>
+  </w:style>
+  <w:style w:type="paragraph" w:customStyle="1" w:styleId="88AE7DAA0A284ABFADE499F3585C9F64">
+    <w:name w:val="88AE7DAA0A284ABFADE499F3585C9F64"/>
+    <w:rsid w:val="0061631E"/>
+  </w:style>
+  <w:style w:type="paragraph" w:customStyle="1" w:styleId="DBBABBF7A13D48679948CCC326971153">
+    <w:name w:val="DBBABBF7A13D48679948CCC326971153"/>
+    <w:rsid w:val="0061631E"/>
+  </w:style>
+  <w:style w:type="paragraph" w:customStyle="1" w:styleId="77E4438D91C945D3B91FF6186C14AC46">
+    <w:name w:val="77E4438D91C945D3B91FF6186C14AC46"/>
+    <w:rsid w:val="0061631E"/>
+  </w:style>
+  <w:style w:type="paragraph" w:customStyle="1" w:styleId="D36108B6E9114D79A3E9EC383C8FCCA2">
+    <w:name w:val="D36108B6E9114D79A3E9EC383C8FCCA2"/>
+    <w:rsid w:val="0061631E"/>
+  </w:style>
+  <w:style w:type="paragraph" w:customStyle="1" w:styleId="F39F8213D75A41F2BBADCD094C40902C">
+    <w:name w:val="F39F8213D75A41F2BBADCD094C40902C"/>
+    <w:rsid w:val="0061631E"/>
   </w:style>
 </w:styles>
 </file>

</xml_diff>

<commit_message>
this works but only last field is showing.
</commit_message>
<xml_diff>
--- a/Emp train.docx
+++ b/Emp train.docx
@@ -150,6 +150,7 @@
           <w15:dataBinding w:prefixMappings="xmlns:ns0='urn:microsoft-dynamics-nav/reports/Employee_Training_Report/50002/'" w:xpath="/ns0:NavWordReportXmlPart[1]/ns0:Employee" w:storeItemID="{061F6A61-941F-4688-B096-006E7006A4D5}"/>
           <w15:repeatingSection/>
         </w:sdtPr>
+        <w:sdtEndPr/>
         <w:sdtContent>
           <w:sdt>
             <w:sdtPr>
@@ -159,6 +160,7 @@
               </w:placeholder>
               <w15:repeatingSectionItem/>
             </w:sdtPr>
+            <w:sdtEndPr/>
             <w:sdtContent>
               <w:tr>
                 <w:sdt>
@@ -172,6 +174,7 @@
                     <w:dataBinding w:prefixMappings="xmlns:ns0='urn:microsoft-dynamics-nav/reports/Employee_Training_Report/50002/'" w:xpath="/ns0:NavWordReportXmlPart[1]/ns0:Employee[1]/ns0:FullName[1]" w:storeItemID="{061F6A61-941F-4688-B096-006E7006A4D5}"/>
                     <w:text/>
                   </w:sdtPr>
+                  <w:sdtEndPr/>
                   <w:sdtContent>
                     <w:tc>
                       <w:tcPr>
@@ -204,6 +207,7 @@
                     <w:dataBinding w:prefixMappings="xmlns:ns0='urn:microsoft-dynamics-nav/reports/Employee_Training_Report/50002/'" w:xpath="/ns0:NavWordReportXmlPart[1]/ns0:Employee[1]/ns0:No_[1]" w:storeItemID="{061F6A61-941F-4688-B096-006E7006A4D5}"/>
                     <w:text/>
                   </w:sdtPr>
+                  <w:sdtEndPr/>
                   <w:sdtContent>
                     <w:tc>
                       <w:tcPr>
@@ -245,20 +249,44 @@
                       <w:right w:val="nil"/>
                     </w:tcBorders>
                   </w:tcPr>
-                  <w:p/>
+                  <w:p>
+                    <w:r>
+                      <w:t>Total Target:</w:t>
+                    </w:r>
+                  </w:p>
                 </w:tc>
-                <w:tc>
-                  <w:tcPr>
-                    <w:tcW w:w="1245" w:type="dxa"/>
-                    <w:tcBorders>
-                      <w:top w:val="nil"/>
-                      <w:left w:val="nil"/>
-                      <w:bottom w:val="single" w:color="auto" w:sz="4" w:space="0"/>
-                      <w:right w:val="nil"/>
-                    </w:tcBorders>
-                  </w:tcPr>
-                  <w:p/>
-                </w:tc>
+                <w:sdt>
+                  <w:sdtPr>
+                    <w:id w:val="1082102426"/>
+                    <w:placeholder>
+                      <w:docPart w:val="DefaultPlaceholder_-1854013440"/>
+                    </w:placeholder>
+                    <w:dataBinding w:prefixMappings="xmlns:ns0='urn:microsoft-dynamics-nav/reports/Employee_Training_Report/50002/'" w:xpath="/ns0:NavWordReportXmlPart[1]/ns0:Employee[1]/ns0:TotalTTarget[1]" w:storeItemID="{061F6A61-941F-4688-B096-006E7006A4D5}"/>
+                    <w:text/>
+                    <w:alias w:val="#Nav: /Employee/TotalTTarget"/>
+                    <w:tag w:val="#Nav: Employee_Training_Report/50002"/>
+                  </w:sdtPr>
+                  <w:sdtContent>
+                    <w:tc>
+                      <w:tcPr>
+                        <w:tcW w:w="1245" w:type="dxa"/>
+                        <w:tcBorders>
+                          <w:top w:val="nil"/>
+                          <w:left w:val="nil"/>
+                          <w:bottom w:val="single" w:color="auto" w:sz="4" w:space="0"/>
+                          <w:right w:val="nil"/>
+                        </w:tcBorders>
+                      </w:tcPr>
+                      <w:p>
+                        <w:proofErr w:type="spellStart"/>
+                        <w:r>
+                          <w:t>TotalTTarget</w:t>
+                        </w:r>
+                        <w:proofErr w:type="spellEnd"/>
+                      </w:p>
+                    </w:tc>
+                  </w:sdtContent>
+                </w:sdt>
                 <w:tc>
                   <w:tcPr>
                     <w:tcW w:w="1204" w:type="dxa"/>
@@ -269,20 +297,42 @@
                       <w:right w:val="nil"/>
                     </w:tcBorders>
                   </w:tcPr>
-                  <w:p/>
+                  <w:p>
+                    <w:r>
+                      <w:t>Total Completed:</w:t>
+                    </w:r>
+                  </w:p>
                 </w:tc>
-                <w:tc>
-                  <w:tcPr>
-                    <w:tcW w:w="1149" w:type="dxa"/>
-                    <w:tcBorders>
-                      <w:top w:val="nil"/>
-                      <w:left w:val="nil"/>
-                      <w:bottom w:val="single" w:color="auto" w:sz="4" w:space="0"/>
-                      <w:right w:val="nil"/>
-                    </w:tcBorders>
-                  </w:tcPr>
-                  <w:p/>
-                </w:tc>
+                <w:sdt>
+                  <w:sdtPr>
+                    <w:id w:val="-1677184169"/>
+                    <w:placeholder>
+                      <w:docPart w:val="DefaultPlaceholder_-1854013440"/>
+                    </w:placeholder>
+                    <w:dataBinding w:prefixMappings="xmlns:ns0='urn:microsoft-dynamics-nav/reports/Employee_Training_Report/50002/'" w:xpath="/ns0:NavWordReportXmlPart[1]/ns0:Employee[1]/ns0:TotalTCompleted[1]" w:storeItemID="{061F6A61-941F-4688-B096-006E7006A4D5}"/>
+                    <w:text/>
+                    <w:alias w:val="#Nav: /Employee/TotalTCompleted"/>
+                    <w:tag w:val="#Nav: Employee_Training_Report/50002"/>
+                  </w:sdtPr>
+                  <w:sdtContent>
+                    <w:tc>
+                      <w:tcPr>
+                        <w:tcW w:w="1149" w:type="dxa"/>
+                        <w:tcBorders>
+                          <w:top w:val="nil"/>
+                          <w:left w:val="nil"/>
+                          <w:bottom w:val="single" w:color="auto" w:sz="4" w:space="0"/>
+                          <w:right w:val="nil"/>
+                        </w:tcBorders>
+                      </w:tcPr>
+                      <w:p>
+                        <w:r>
+                          <w:t>TotalTCompleted</w:t>
+                        </w:r>
+                      </w:p>
+                    </w:tc>
+                  </w:sdtContent>
+                </w:sdt>
                 <w:tc>
                   <w:tcPr>
                     <w:tcW w:w="551" w:type="dxa"/>
@@ -328,6 +378,7 @@
                   <w15:dataBinding w:prefixMappings="xmlns:ns0='urn:microsoft-dynamics-nav/reports/Employee_Training_Report/50002/'" w:xpath="/ns0:NavWordReportXmlPart[1]/ns0:Employee[1]/ns0:Employee_Training" w:storeItemID="{061F6A61-941F-4688-B096-006E7006A4D5}"/>
                   <w15:repeatingSection/>
                 </w:sdtPr>
+                <w:sdtEndPr/>
                 <w:sdtContent>
                   <w:sdt>
                     <w:sdtPr>
@@ -337,6 +388,7 @@
                       </w:placeholder>
                       <w15:repeatingSectionItem/>
                     </w:sdtPr>
+                    <w:sdtEndPr/>
                     <w:sdtContent>
                       <w:tr>
                         <w:sdt>
@@ -350,6 +402,7 @@
                             <w:dataBinding w:prefixMappings="xmlns:ns0='urn:microsoft-dynamics-nav/reports/Employee_Training_Report/50002/'" w:xpath="/ns0:NavWordReportXmlPart[1]/ns0:Employee[1]/ns0:Employee_Training[1]/ns0:Training_Name[1]" w:storeItemID="{061F6A61-941F-4688-B096-006E7006A4D5}"/>
                             <w:text/>
                           </w:sdtPr>
+                          <w:sdtEndPr/>
                           <w:sdtContent>
                             <w:tc>
                               <w:tcPr>
@@ -379,6 +432,7 @@
                             <w:dataBinding w:prefixMappings="xmlns:ns0='urn:microsoft-dynamics-nav/reports/Employee_Training_Report/50002/'" w:xpath="/ns0:NavWordReportXmlPart[1]/ns0:Employee[1]/ns0:Employee_Training[1]/ns0:Description[1]" w:storeItemID="{061F6A61-941F-4688-B096-006E7006A4D5}"/>
                             <w:text/>
                           </w:sdtPr>
+                          <w:sdtEndPr/>
                           <w:sdtContent>
                             <w:tc>
                               <w:tcPr>
@@ -406,6 +460,7 @@
                             <w:dataBinding w:prefixMappings="xmlns:ns0='urn:microsoft-dynamics-nav/reports/Employee_Training_Report/50002/'" w:xpath="/ns0:NavWordReportXmlPart[1]/ns0:Employee[1]/ns0:Employee_Training[1]/ns0:Duration[1]" w:storeItemID="{061F6A61-941F-4688-B096-006E7006A4D5}"/>
                             <w:text/>
                           </w:sdtPr>
+                          <w:sdtEndPr/>
                           <w:sdtContent>
                             <w:tc>
                               <w:tcPr>
@@ -433,6 +488,7 @@
                             <w:dataBinding w:prefixMappings="xmlns:ns0='urn:microsoft-dynamics-nav/reports/Employee_Training_Report/50002/'" w:xpath="/ns0:NavWordReportXmlPart[1]/ns0:Employee[1]/ns0:Employee_Training[1]/ns0:Planned_Start_Date[1]" w:storeItemID="{061F6A61-941F-4688-B096-006E7006A4D5}"/>
                             <w:text/>
                           </w:sdtPr>
+                          <w:sdtEndPr/>
                           <w:sdtContent>
                             <w:tc>
                               <w:tcPr>
@@ -462,6 +518,7 @@
                             <w:dataBinding w:prefixMappings="xmlns:ns0='urn:microsoft-dynamics-nav/reports/Employee_Training_Report/50002/'" w:xpath="/ns0:NavWordReportXmlPart[1]/ns0:Employee[1]/ns0:Employee_Training[1]/ns0:Planned_End_Date[1]" w:storeItemID="{061F6A61-941F-4688-B096-006E7006A4D5}"/>
                             <w:text/>
                           </w:sdtPr>
+                          <w:sdtEndPr/>
                           <w:sdtContent>
                             <w:tc>
                               <w:tcPr>
@@ -491,6 +548,7 @@
                             <w:dataBinding w:prefixMappings="xmlns:ns0='urn:microsoft-dynamics-nav/reports/Employee_Training_Report/50002/'" w:xpath="/ns0:NavWordReportXmlPart[1]/ns0:Employee[1]/ns0:Employee_Training[1]/ns0:Actual_Start_Date[1]" w:storeItemID="{061F6A61-941F-4688-B096-006E7006A4D5}"/>
                             <w:text/>
                           </w:sdtPr>
+                          <w:sdtEndPr/>
                           <w:sdtContent>
                             <w:tc>
                               <w:tcPr>
@@ -520,6 +578,7 @@
                             <w:dataBinding w:prefixMappings="xmlns:ns0='urn:microsoft-dynamics-nav/reports/Employee_Training_Report/50002/'" w:xpath="/ns0:NavWordReportXmlPart[1]/ns0:Employee[1]/ns0:Employee_Training[1]/ns0:Actual_End_Date[1]" w:storeItemID="{061F6A61-941F-4688-B096-006E7006A4D5}"/>
                             <w:text/>
                           </w:sdtPr>
+                          <w:sdtEndPr/>
                           <w:sdtContent>
                             <w:tc>
                               <w:tcPr>
@@ -549,6 +608,7 @@
                             <w:dataBinding w:prefixMappings="xmlns:ns0='urn:microsoft-dynamics-nav/reports/Employee_Training_Report/50002/'" w:xpath="/ns0:NavWordReportXmlPart[1]/ns0:Employee[1]/ns0:Employee_Training[1]/ns0:Status[1]" w:storeItemID="{061F6A61-941F-4688-B096-006E7006A4D5}"/>
                             <w:text/>
                           </w:sdtPr>
+                          <w:sdtEndPr/>
                           <w:sdtContent>
                             <w:tc>
                               <w:tcPr>
@@ -576,6 +636,7 @@
                             <w:dataBinding w:prefixMappings="xmlns:ns0='urn:microsoft-dynamics-nav/reports/Employee_Training_Report/50002/'" w:xpath="/ns0:NavWordReportXmlPart[1]/ns0:Employee[1]/ns0:Employee_Training[1]/ns0:Total_Training_Target[1]" w:storeItemID="{061F6A61-941F-4688-B096-006E7006A4D5}"/>
                             <w:text/>
                           </w:sdtPr>
+                          <w:sdtEndPr/>
                           <w:sdtContent>
                             <w:tc>
                               <w:tcPr>
@@ -596,15 +657,16 @@
                         </w:sdt>
                         <w:sdt>
                           <w:sdtPr>
+                            <w:alias w:val="#Nav: /Employee/Employee_Training/Total_Training_Completed"/>
+                            <w:tag w:val="#Nav: Employee_Training_Report/50002"/>
                             <w:id w:val="-1022013427"/>
                             <w:placeholder>
                               <w:docPart w:val="DefaultPlaceholder_-1854013440"/>
                             </w:placeholder>
                             <w:dataBinding w:prefixMappings="xmlns:ns0='urn:microsoft-dynamics-nav/reports/Employee_Training_Report/50002/'" w:xpath="/ns0:NavWordReportXmlPart[1]/ns0:Employee[1]/ns0:Employee_Training[1]/ns0:Total_Training_Completed[1]" w:storeItemID="{061F6A61-941F-4688-B096-006E7006A4D5}"/>
                             <w:text/>
-                            <w:alias w:val="#Nav: /Employee/Employee_Training/Total_Training_Completed"/>
-                            <w:tag w:val="#Nav: Employee_Training_Report/50002"/>
                           </w:sdtPr>
+                          <w:sdtEndPr/>
                           <w:sdtContent>
                             <w:tc>
                               <w:tcPr>
@@ -633,10 +695,7 @@
         </w:sdtContent>
       </w:sdt>
     </w:tbl>
-    <w:p>
-      <w:bookmarkStart w:name="_GoBack" w:id="0"/>
-      <w:bookmarkEnd w:id="0"/>
-    </w:p>
+    <w:p/>
     <w:sectPr>
       <w:pgSz w:w="11906" w:h="16838"/>
       <w:pgMar w:top="1701" w:right="1134" w:bottom="1701" w:left="1134" w:header="708" w:footer="708" w:gutter="0"/>
@@ -1358,6 +1417,7 @@
     <w:rsid w:val="0061631E"/>
     <w:rsid w:val="0067061F"/>
     <w:rsid w:val="00676D08"/>
+    <w:rsid w:val="007F5B31"/>
     <w:rsid w:val="008C11D3"/>
     <w:rsid w:val="00A43458"/>
     <w:rsid w:val="00B73DCB"/>
@@ -1368,6 +1428,7 @@
     <w:rsid w:val="00F3560B"/>
     <w:rsid w:val="00F54948"/>
     <w:rsid w:val="00F55E1A"/>
+    <w:rsid w:val="00F61A41"/>
     <w:rsid w:val="00FA0F82"/>
   </w:rsids>
   <m:mathPr>
@@ -2257,6 +2318,10 @@
  
          < N o _ > N o _ < / N o _ >   
+         < T o t a l T C o m p l e t e d > T o t a l T C o m p l e t e d < / T o t a l T C o m p l e t e d > + 
+         < T o t a l T T a r g e t > T o t a l T T a r g e t < / T o t a l T T a r g e t > + 
          < E m p l o y e e _ T r a i n i n g >   
              < A c t u a l _ E n d _ D a t e > A c t u a l _ E n d _ D a t e < / A c t u a l _ E n d _ D a t e > 
</xml_diff>

<commit_message>
**Total Terget and Completed Problem Solved.
</commit_message>
<xml_diff>
--- a/Emp train.docx
+++ b/Emp train.docx
@@ -2310,7 +2310,9 @@
 </a:theme>
 </file>
 
-<file path=customXml/item1.xml>��< ? x m l   v e r s i o n = " 1 . 0 "   e n c o d i n g = " u t f - 1 6 " ? > < N a v W o r d R e p o r t X m l P a r t   x m l n s = " u r n : m i c r o s o f t - d y n a m i c s - n a v / r e p o r t s / E m p l o y e e _ T r a i n i n g _ R e p o r t / 5 0 0 0 2 / " > +<file path=customXml/item1.xml>��< ? x m l   v e r s i o n = " 1 . 0 "   e n c o d i n g = " u t f - 1 6 " ? > + 
+ < N a v W o r d R e p o r t X m l P a r t   x m l n s = " u r n : m i c r o s o f t - d y n a m i c s - n a v / r e p o r t s / E m p l o y e e _ T r a i n i n g _ R e p o r t / 5 0 0 0 2 / " >   
      < E m p l o y e e >   
@@ -2321,6 +2323,8 @@
          < T o t a l T C o m p l e t e d > T o t a l T C o m p l e t e d < / T o t a l T C o m p l e t e d >   
          < T o t a l T T a r g e t > T o t a l T T a r g e t < / T o t a l T T a r g e t > + 
+         < I n t e g e r   / >   
          < E m p l o y e e _ T r a i n i n g >   
@@ -2337,8 +2341,6 @@
              < P l a n n e d _ S t a r t _ D a t e > P l a n n e d _ S t a r t _ D a t e < / P l a n n e d _ S t a r t _ D a t e >   
              < S t a t u s > S t a t u s < / S t a t u s > - 
-             < T o t a l D u r a t i o n > T o t a l D u r a t i o n < / T o t a l D u r a t i o n >   
              < T o t a l _ T r a i n i n g _ C o m p l e t e d > T o t a l _ T r a i n i n g _ C o m p l e t e d < / T o t a l _ T r a i n i n g _ C o m p l e t e d >   

</xml_diff>

<commit_message>
Only inserted data are showing
</commit_message>
<xml_diff>
--- a/Emp train.docx
+++ b/Emp train.docx
@@ -9,21 +9,19 @@
         <w:tblLook w:val="04A0" w:firstRow="1" w:lastRow="0" w:firstColumn="1" w:lastColumn="0" w:noHBand="0" w:noVBand="1"/>
       </w:tblPr>
       <w:tblGrid>
-        <w:gridCol w:w="909"/>
-        <w:gridCol w:w="733"/>
-        <w:gridCol w:w="615"/>
-        <w:gridCol w:w="1126"/>
-        <w:gridCol w:w="1080"/>
-        <w:gridCol w:w="1045"/>
-        <w:gridCol w:w="999"/>
-        <w:gridCol w:w="497"/>
-        <w:gridCol w:w="1214"/>
-        <w:gridCol w:w="1420"/>
+        <w:gridCol w:w="1252"/>
+        <w:gridCol w:w="992"/>
+        <w:gridCol w:w="814"/>
+        <w:gridCol w:w="1581"/>
+        <w:gridCol w:w="1511"/>
+        <w:gridCol w:w="1460"/>
+        <w:gridCol w:w="1390"/>
+        <w:gridCol w:w="638"/>
       </w:tblGrid>
       <w:tr>
         <w:tc>
           <w:tcPr>
-            <w:tcW w:w="1040" w:type="dxa"/>
+            <w:tcW w:w="1197" w:type="dxa"/>
             <w:tcBorders>
               <w:top w:val="nil"/>
               <w:left w:val="nil"/>
@@ -35,7 +33,7 @@
         </w:tc>
         <w:tc>
           <w:tcPr>
-            <w:tcW w:w="832" w:type="dxa"/>
+            <w:tcW w:w="948" w:type="dxa"/>
             <w:tcBorders>
               <w:top w:val="nil"/>
               <w:left w:val="nil"/>
@@ -47,7 +45,7 @@
         </w:tc>
         <w:tc>
           <w:tcPr>
-            <w:tcW w:w="691" w:type="dxa"/>
+            <w:tcW w:w="781" w:type="dxa"/>
             <w:tcBorders>
               <w:top w:val="nil"/>
               <w:left w:val="nil"/>
@@ -59,7 +57,7 @@
         </w:tc>
         <w:tc>
           <w:tcPr>
-            <w:tcW w:w="1301" w:type="dxa"/>
+            <w:tcW w:w="1505" w:type="dxa"/>
             <w:tcBorders>
               <w:top w:val="nil"/>
               <w:left w:val="nil"/>
@@ -71,7 +69,7 @@
         </w:tc>
         <w:tc>
           <w:tcPr>
-            <w:tcW w:w="1245" w:type="dxa"/>
+            <w:tcW w:w="1439" w:type="dxa"/>
             <w:tcBorders>
               <w:top w:val="nil"/>
               <w:left w:val="nil"/>
@@ -83,7 +81,7 @@
         </w:tc>
         <w:tc>
           <w:tcPr>
-            <w:tcW w:w="1204" w:type="dxa"/>
+            <w:tcW w:w="1390" w:type="dxa"/>
             <w:tcBorders>
               <w:top w:val="nil"/>
               <w:left w:val="nil"/>
@@ -95,7 +93,7 @@
         </w:tc>
         <w:tc>
           <w:tcPr>
-            <w:tcW w:w="1149" w:type="dxa"/>
+            <w:tcW w:w="1324" w:type="dxa"/>
             <w:tcBorders>
               <w:top w:val="nil"/>
               <w:left w:val="nil"/>
@@ -107,31 +105,7 @@
         </w:tc>
         <w:tc>
           <w:tcPr>
-            <w:tcW w:w="551" w:type="dxa"/>
-            <w:tcBorders>
-              <w:top w:val="nil"/>
-              <w:left w:val="nil"/>
-              <w:bottom w:val="nil"/>
-              <w:right w:val="nil"/>
-            </w:tcBorders>
-          </w:tcPr>
-          <w:p/>
-        </w:tc>
-        <w:tc>
-          <w:tcPr>
-            <w:tcW w:w="1405" w:type="dxa"/>
-            <w:tcBorders>
-              <w:top w:val="nil"/>
-              <w:left w:val="nil"/>
-              <w:bottom w:val="nil"/>
-              <w:right w:val="nil"/>
-            </w:tcBorders>
-          </w:tcPr>
-          <w:p/>
-        </w:tc>
-        <w:tc>
-          <w:tcPr>
-            <w:tcW w:w="220" w:type="dxa"/>
+            <w:tcW w:w="614" w:type="dxa"/>
             <w:tcBorders>
               <w:top w:val="nil"/>
               <w:left w:val="nil"/>
@@ -147,20 +121,18 @@
           <w:alias w:val="#Nav: /Employee"/>
           <w:tag w:val="#Nav: Employee_Training_Report/50002"/>
           <w:id w:val="-1863888028"/>
-          <w15:dataBinding w:prefixMappings="xmlns:ns0='urn:microsoft-dynamics-nav/reports/Employee_Training_Report/50002/'" w:xpath="/ns0:NavWordReportXmlPart[1]/ns0:Employee" w:storeItemID="{061F6A61-941F-4688-B096-006E7006A4D5}"/>
+          <w15:dataBinding w:prefixMappings="xmlns:ns0='urn:microsoft-dynamics-nav/reports/Employee_Training_Report/50002/' " w:xpath="/ns0:NavWordReportXmlPart[1]/ns0:Employee" w:storeItemID="{061F6A61-941F-4688-B096-006E7006A4D5}"/>
           <w15:repeatingSection/>
         </w:sdtPr>
-        <w:sdtEndPr/>
         <w:sdtContent>
           <w:sdt>
             <w:sdtPr>
               <w:id w:val="1756175668"/>
               <w:placeholder>
-                <w:docPart w:val="30FA2C20F59D4854B583DBBFB1B3A10A"/>
+                <w:docPart w:val="850D14EC3863420A80D03DF52F67DC80"/>
               </w:placeholder>
               <w15:repeatingSectionItem/>
             </w:sdtPr>
-            <w:sdtEndPr/>
             <w:sdtContent>
               <w:tr>
                 <w:sdt>
@@ -169,20 +141,19 @@
                     <w:tag w:val="#Nav: Employee_Training_Report/50002"/>
                     <w:id w:val="-882015068"/>
                     <w:placeholder>
-                      <w:docPart w:val="88AE7DAA0A284ABFADE499F3585C9F64"/>
+                      <w:docPart w:val="AF050147FDD945CD8F0AFE2A7E4E0E03"/>
                     </w:placeholder>
                     <w:dataBinding w:prefixMappings="xmlns:ns0='urn:microsoft-dynamics-nav/reports/Employee_Training_Report/50002/'" w:xpath="/ns0:NavWordReportXmlPart[1]/ns0:Employee[1]/ns0:FullName[1]" w:storeItemID="{061F6A61-941F-4688-B096-006E7006A4D5}"/>
                     <w:text/>
                   </w:sdtPr>
-                  <w:sdtEndPr/>
                   <w:sdtContent>
                     <w:tc>
                       <w:tcPr>
-                        <w:tcW w:w="1040" w:type="dxa"/>
+                        <w:tcW w:w="1197" w:type="dxa"/>
                         <w:tcBorders>
                           <w:top w:val="nil"/>
                           <w:left w:val="nil"/>
-                          <w:bottom w:val="single" w:color="auto" w:sz="4" w:space="0"/>
+                          <w:bottom w:val="single" w:sz="4" w:space="0" w:color="auto"/>
                           <w:right w:val="nil"/>
                         </w:tcBorders>
                       </w:tcPr>
@@ -202,20 +173,19 @@
                     <w:tag w:val="#Nav: Employee_Training_Report/50002"/>
                     <w:id w:val="1775446408"/>
                     <w:placeholder>
-                      <w:docPart w:val="DBBABBF7A13D48679948CCC326971153"/>
+                      <w:docPart w:val="CD2272A540B945F9A3E9064C4C3511E5"/>
                     </w:placeholder>
                     <w:dataBinding w:prefixMappings="xmlns:ns0='urn:microsoft-dynamics-nav/reports/Employee_Training_Report/50002/'" w:xpath="/ns0:NavWordReportXmlPart[1]/ns0:Employee[1]/ns0:No_[1]" w:storeItemID="{061F6A61-941F-4688-B096-006E7006A4D5}"/>
                     <w:text/>
                   </w:sdtPr>
-                  <w:sdtEndPr/>
                   <w:sdtContent>
                     <w:tc>
                       <w:tcPr>
-                        <w:tcW w:w="832" w:type="dxa"/>
+                        <w:tcW w:w="948" w:type="dxa"/>
                         <w:tcBorders>
                           <w:top w:val="nil"/>
                           <w:left w:val="nil"/>
-                          <w:bottom w:val="single" w:color="auto" w:sz="4" w:space="0"/>
+                          <w:bottom w:val="single" w:sz="4" w:space="0" w:color="auto"/>
                           <w:right w:val="nil"/>
                         </w:tcBorders>
                       </w:tcPr>
@@ -229,11 +199,11 @@
                 </w:sdt>
                 <w:tc>
                   <w:tcPr>
-                    <w:tcW w:w="691" w:type="dxa"/>
+                    <w:tcW w:w="781" w:type="dxa"/>
                     <w:tcBorders>
                       <w:top w:val="nil"/>
                       <w:left w:val="nil"/>
-                      <w:bottom w:val="single" w:color="auto" w:sz="4" w:space="0"/>
+                      <w:bottom w:val="single" w:sz="4" w:space="0" w:color="auto"/>
                       <w:right w:val="nil"/>
                     </w:tcBorders>
                   </w:tcPr>
@@ -241,11 +211,11 @@
                 </w:tc>
                 <w:tc>
                   <w:tcPr>
-                    <w:tcW w:w="1301" w:type="dxa"/>
+                    <w:tcW w:w="1505" w:type="dxa"/>
                     <w:tcBorders>
                       <w:top w:val="nil"/>
                       <w:left w:val="nil"/>
-                      <w:bottom w:val="single" w:color="auto" w:sz="4" w:space="0"/>
+                      <w:bottom w:val="single" w:sz="4" w:space="0" w:color="auto"/>
                       <w:right w:val="nil"/>
                     </w:tcBorders>
                   </w:tcPr>
@@ -257,23 +227,23 @@
                 </w:tc>
                 <w:sdt>
                   <w:sdtPr>
+                    <w:alias w:val="#Nav: /Employee/TotalTTarget"/>
+                    <w:tag w:val="#Nav: Employee_Training_Report/50002"/>
                     <w:id w:val="1082102426"/>
                     <w:placeholder>
-                      <w:docPart w:val="DefaultPlaceholder_-1854013440"/>
+                      <w:docPart w:val="61F0D3BA9A28414A83CA048D058C9A6A"/>
                     </w:placeholder>
                     <w:dataBinding w:prefixMappings="xmlns:ns0='urn:microsoft-dynamics-nav/reports/Employee_Training_Report/50002/'" w:xpath="/ns0:NavWordReportXmlPart[1]/ns0:Employee[1]/ns0:TotalTTarget[1]" w:storeItemID="{061F6A61-941F-4688-B096-006E7006A4D5}"/>
                     <w:text/>
-                    <w:alias w:val="#Nav: /Employee/TotalTTarget"/>
-                    <w:tag w:val="#Nav: Employee_Training_Report/50002"/>
                   </w:sdtPr>
                   <w:sdtContent>
                     <w:tc>
                       <w:tcPr>
-                        <w:tcW w:w="1245" w:type="dxa"/>
+                        <w:tcW w:w="1439" w:type="dxa"/>
                         <w:tcBorders>
                           <w:top w:val="nil"/>
                           <w:left w:val="nil"/>
-                          <w:bottom w:val="single" w:color="auto" w:sz="4" w:space="0"/>
+                          <w:bottom w:val="single" w:sz="4" w:space="0" w:color="auto"/>
                           <w:right w:val="nil"/>
                         </w:tcBorders>
                       </w:tcPr>
@@ -289,11 +259,11 @@
                 </w:sdt>
                 <w:tc>
                   <w:tcPr>
-                    <w:tcW w:w="1204" w:type="dxa"/>
+                    <w:tcW w:w="1390" w:type="dxa"/>
                     <w:tcBorders>
                       <w:top w:val="nil"/>
                       <w:left w:val="nil"/>
-                      <w:bottom w:val="single" w:color="auto" w:sz="4" w:space="0"/>
+                      <w:bottom w:val="single" w:sz="4" w:space="0" w:color="auto"/>
                       <w:right w:val="nil"/>
                     </w:tcBorders>
                   </w:tcPr>
@@ -305,23 +275,23 @@
                 </w:tc>
                 <w:sdt>
                   <w:sdtPr>
+                    <w:alias w:val="#Nav: /Employee/TotalTCompleted"/>
+                    <w:tag w:val="#Nav: Employee_Training_Report/50002"/>
                     <w:id w:val="-1677184169"/>
                     <w:placeholder>
-                      <w:docPart w:val="DefaultPlaceholder_-1854013440"/>
+                      <w:docPart w:val="61F0D3BA9A28414A83CA048D058C9A6A"/>
                     </w:placeholder>
                     <w:dataBinding w:prefixMappings="xmlns:ns0='urn:microsoft-dynamics-nav/reports/Employee_Training_Report/50002/'" w:xpath="/ns0:NavWordReportXmlPart[1]/ns0:Employee[1]/ns0:TotalTCompleted[1]" w:storeItemID="{061F6A61-941F-4688-B096-006E7006A4D5}"/>
                     <w:text/>
-                    <w:alias w:val="#Nav: /Employee/TotalTCompleted"/>
-                    <w:tag w:val="#Nav: Employee_Training_Report/50002"/>
                   </w:sdtPr>
                   <w:sdtContent>
                     <w:tc>
                       <w:tcPr>
-                        <w:tcW w:w="1149" w:type="dxa"/>
+                        <w:tcW w:w="1324" w:type="dxa"/>
                         <w:tcBorders>
                           <w:top w:val="nil"/>
                           <w:left w:val="nil"/>
-                          <w:bottom w:val="single" w:color="auto" w:sz="4" w:space="0"/>
+                          <w:bottom w:val="single" w:sz="4" w:space="0" w:color="auto"/>
                           <w:right w:val="nil"/>
                         </w:tcBorders>
                       </w:tcPr>
@@ -335,60 +305,35 @@
                 </w:sdt>
                 <w:tc>
                   <w:tcPr>
-                    <w:tcW w:w="551" w:type="dxa"/>
+                    <w:tcW w:w="614" w:type="dxa"/>
                     <w:tcBorders>
                       <w:top w:val="nil"/>
                       <w:left w:val="nil"/>
-                      <w:bottom w:val="single" w:color="auto" w:sz="4" w:space="0"/>
-                      <w:right w:val="nil"/>
-                    </w:tcBorders>
-                  </w:tcPr>
-                  <w:p/>
-                </w:tc>
-                <w:tc>
-                  <w:tcPr>
-                    <w:tcW w:w="1405" w:type="dxa"/>
-                    <w:tcBorders>
-                      <w:top w:val="nil"/>
-                      <w:left w:val="nil"/>
-                      <w:bottom w:val="single" w:color="auto" w:sz="4" w:space="0"/>
-                      <w:right w:val="nil"/>
-                    </w:tcBorders>
-                  </w:tcPr>
-                  <w:p/>
-                </w:tc>
-                <w:tc>
-                  <w:tcPr>
-                    <w:tcW w:w="220" w:type="dxa"/>
-                    <w:tcBorders>
-                      <w:top w:val="nil"/>
-                      <w:left w:val="nil"/>
-                      <w:bottom w:val="single" w:color="auto" w:sz="4" w:space="0"/>
+                      <w:bottom w:val="single" w:sz="4" w:space="0" w:color="auto"/>
                       <w:right w:val="nil"/>
                     </w:tcBorders>
                   </w:tcPr>
                   <w:p/>
                 </w:tc>
               </w:tr>
+              <w:bookmarkStart w:id="0" w:name="_GoBack" w:colFirst="0" w:colLast="7" w:displacedByCustomXml="next"/>
               <w:sdt>
                 <w:sdtPr>
                   <w:alias w:val="#Nav: /Employee/Employee_Training"/>
                   <w:tag w:val="#Nav: Employee_Training_Report/50002"/>
                   <w:id w:val="145018425"/>
-                  <w15:dataBinding w:prefixMappings="xmlns:ns0='urn:microsoft-dynamics-nav/reports/Employee_Training_Report/50002/'" w:xpath="/ns0:NavWordReportXmlPart[1]/ns0:Employee[1]/ns0:Employee_Training" w:storeItemID="{061F6A61-941F-4688-B096-006E7006A4D5}"/>
+                  <w15:dataBinding w:prefixMappings="xmlns:ns0='urn:microsoft-dynamics-nav/reports/Employee_Training_Report/50002/' " w:xpath="/ns0:NavWordReportXmlPart[1]/ns0:Employee[1]/ns0:Employee_Training" w:storeItemID="{061F6A61-941F-4688-B096-006E7006A4D5}"/>
                   <w15:repeatingSection/>
                 </w:sdtPr>
-                <w:sdtEndPr/>
                 <w:sdtContent>
                   <w:sdt>
                     <w:sdtPr>
                       <w:id w:val="-1952322681"/>
                       <w:placeholder>
-                        <w:docPart w:val="30FA2C20F59D4854B583DBBFB1B3A10A"/>
+                        <w:docPart w:val="850D14EC3863420A80D03DF52F67DC80"/>
                       </w:placeholder>
                       <w15:repeatingSectionItem/>
                     </w:sdtPr>
-                    <w:sdtEndPr/>
                     <w:sdtContent>
                       <w:tr>
                         <w:sdt>
@@ -397,18 +342,17 @@
                             <w:tag w:val="#Nav: Employee_Training_Report/50002"/>
                             <w:id w:val="-332761903"/>
                             <w:placeholder>
-                              <w:docPart w:val="88AE7DAA0A284ABFADE499F3585C9F64"/>
+                              <w:docPart w:val="AF050147FDD945CD8F0AFE2A7E4E0E03"/>
                             </w:placeholder>
                             <w:dataBinding w:prefixMappings="xmlns:ns0='urn:microsoft-dynamics-nav/reports/Employee_Training_Report/50002/'" w:xpath="/ns0:NavWordReportXmlPart[1]/ns0:Employee[1]/ns0:Employee_Training[1]/ns0:Training_Name[1]" w:storeItemID="{061F6A61-941F-4688-B096-006E7006A4D5}"/>
                             <w:text/>
                           </w:sdtPr>
-                          <w:sdtEndPr/>
                           <w:sdtContent>
                             <w:tc>
                               <w:tcPr>
-                                <w:tcW w:w="1040" w:type="dxa"/>
+                                <w:tcW w:w="1197" w:type="dxa"/>
                                 <w:tcBorders>
-                                  <w:top w:val="single" w:color="auto" w:sz="4" w:space="0"/>
+                                  <w:top w:val="single" w:sz="4" w:space="0" w:color="auto"/>
                                 </w:tcBorders>
                               </w:tcPr>
                               <w:p>
@@ -427,18 +371,17 @@
                             <w:tag w:val="#Nav: Employee_Training_Report/50002"/>
                             <w:id w:val="1207912237"/>
                             <w:placeholder>
-                              <w:docPart w:val="88AE7DAA0A284ABFADE499F3585C9F64"/>
+                              <w:docPart w:val="AF050147FDD945CD8F0AFE2A7E4E0E03"/>
                             </w:placeholder>
                             <w:dataBinding w:prefixMappings="xmlns:ns0='urn:microsoft-dynamics-nav/reports/Employee_Training_Report/50002/'" w:xpath="/ns0:NavWordReportXmlPart[1]/ns0:Employee[1]/ns0:Employee_Training[1]/ns0:Description[1]" w:storeItemID="{061F6A61-941F-4688-B096-006E7006A4D5}"/>
                             <w:text/>
                           </w:sdtPr>
-                          <w:sdtEndPr/>
                           <w:sdtContent>
                             <w:tc>
                               <w:tcPr>
-                                <w:tcW w:w="832" w:type="dxa"/>
+                                <w:tcW w:w="948" w:type="dxa"/>
                                 <w:tcBorders>
-                                  <w:top w:val="single" w:color="auto" w:sz="4" w:space="0"/>
+                                  <w:top w:val="single" w:sz="4" w:space="0" w:color="auto"/>
                                 </w:tcBorders>
                               </w:tcPr>
                               <w:p>
@@ -455,18 +398,17 @@
                             <w:tag w:val="#Nav: Employee_Training_Report/50002"/>
                             <w:id w:val="-338778217"/>
                             <w:placeholder>
-                              <w:docPart w:val="88AE7DAA0A284ABFADE499F3585C9F64"/>
+                              <w:docPart w:val="AF050147FDD945CD8F0AFE2A7E4E0E03"/>
                             </w:placeholder>
                             <w:dataBinding w:prefixMappings="xmlns:ns0='urn:microsoft-dynamics-nav/reports/Employee_Training_Report/50002/'" w:xpath="/ns0:NavWordReportXmlPart[1]/ns0:Employee[1]/ns0:Employee_Training[1]/ns0:Duration[1]" w:storeItemID="{061F6A61-941F-4688-B096-006E7006A4D5}"/>
                             <w:text/>
                           </w:sdtPr>
-                          <w:sdtEndPr/>
                           <w:sdtContent>
                             <w:tc>
                               <w:tcPr>
-                                <w:tcW w:w="691" w:type="dxa"/>
+                                <w:tcW w:w="781" w:type="dxa"/>
                                 <w:tcBorders>
-                                  <w:top w:val="single" w:color="auto" w:sz="4" w:space="0"/>
+                                  <w:top w:val="single" w:sz="4" w:space="0" w:color="auto"/>
                                 </w:tcBorders>
                               </w:tcPr>
                               <w:p>
@@ -483,18 +425,17 @@
                             <w:tag w:val="#Nav: Employee_Training_Report/50002"/>
                             <w:id w:val="-33419819"/>
                             <w:placeholder>
-                              <w:docPart w:val="77E4438D91C945D3B91FF6186C14AC46"/>
+                              <w:docPart w:val="7DF35FB9E19C4FB69244EFF409E67B06"/>
                             </w:placeholder>
                             <w:dataBinding w:prefixMappings="xmlns:ns0='urn:microsoft-dynamics-nav/reports/Employee_Training_Report/50002/'" w:xpath="/ns0:NavWordReportXmlPart[1]/ns0:Employee[1]/ns0:Employee_Training[1]/ns0:Planned_Start_Date[1]" w:storeItemID="{061F6A61-941F-4688-B096-006E7006A4D5}"/>
                             <w:text/>
                           </w:sdtPr>
-                          <w:sdtEndPr/>
                           <w:sdtContent>
                             <w:tc>
                               <w:tcPr>
-                                <w:tcW w:w="1301" w:type="dxa"/>
+                                <w:tcW w:w="1505" w:type="dxa"/>
                                 <w:tcBorders>
-                                  <w:top w:val="single" w:color="auto" w:sz="4" w:space="0"/>
+                                  <w:top w:val="single" w:sz="4" w:space="0" w:color="auto"/>
                                 </w:tcBorders>
                               </w:tcPr>
                               <w:p>
@@ -513,18 +454,17 @@
                             <w:tag w:val="#Nav: Employee_Training_Report/50002"/>
                             <w:id w:val="334964790"/>
                             <w:placeholder>
-                              <w:docPart w:val="77E4438D91C945D3B91FF6186C14AC46"/>
+                              <w:docPart w:val="7DF35FB9E19C4FB69244EFF409E67B06"/>
                             </w:placeholder>
                             <w:dataBinding w:prefixMappings="xmlns:ns0='urn:microsoft-dynamics-nav/reports/Employee_Training_Report/50002/'" w:xpath="/ns0:NavWordReportXmlPart[1]/ns0:Employee[1]/ns0:Employee_Training[1]/ns0:Planned_End_Date[1]" w:storeItemID="{061F6A61-941F-4688-B096-006E7006A4D5}"/>
                             <w:text/>
                           </w:sdtPr>
-                          <w:sdtEndPr/>
                           <w:sdtContent>
                             <w:tc>
                               <w:tcPr>
-                                <w:tcW w:w="1245" w:type="dxa"/>
+                                <w:tcW w:w="1439" w:type="dxa"/>
                                 <w:tcBorders>
-                                  <w:top w:val="single" w:color="auto" w:sz="4" w:space="0"/>
+                                  <w:top w:val="single" w:sz="4" w:space="0" w:color="auto"/>
                                 </w:tcBorders>
                               </w:tcPr>
                               <w:p>
@@ -543,18 +483,17 @@
                             <w:tag w:val="#Nav: Employee_Training_Report/50002"/>
                             <w:id w:val="1097904466"/>
                             <w:placeholder>
-                              <w:docPart w:val="D36108B6E9114D79A3E9EC383C8FCCA2"/>
+                              <w:docPart w:val="C951D3882DB749DCB22D3A35CD5BA443"/>
                             </w:placeholder>
                             <w:dataBinding w:prefixMappings="xmlns:ns0='urn:microsoft-dynamics-nav/reports/Employee_Training_Report/50002/'" w:xpath="/ns0:NavWordReportXmlPart[1]/ns0:Employee[1]/ns0:Employee_Training[1]/ns0:Actual_Start_Date[1]" w:storeItemID="{061F6A61-941F-4688-B096-006E7006A4D5}"/>
                             <w:text/>
                           </w:sdtPr>
-                          <w:sdtEndPr/>
                           <w:sdtContent>
                             <w:tc>
                               <w:tcPr>
-                                <w:tcW w:w="1204" w:type="dxa"/>
+                                <w:tcW w:w="1390" w:type="dxa"/>
                                 <w:tcBorders>
-                                  <w:top w:val="single" w:color="auto" w:sz="4" w:space="0"/>
+                                  <w:top w:val="single" w:sz="4" w:space="0" w:color="auto"/>
                                 </w:tcBorders>
                               </w:tcPr>
                               <w:p>
@@ -573,18 +512,17 @@
                             <w:tag w:val="#Nav: Employee_Training_Report/50002"/>
                             <w:id w:val="107474546"/>
                             <w:placeholder>
-                              <w:docPart w:val="D36108B6E9114D79A3E9EC383C8FCCA2"/>
+                              <w:docPart w:val="C951D3882DB749DCB22D3A35CD5BA443"/>
                             </w:placeholder>
                             <w:dataBinding w:prefixMappings="xmlns:ns0='urn:microsoft-dynamics-nav/reports/Employee_Training_Report/50002/'" w:xpath="/ns0:NavWordReportXmlPart[1]/ns0:Employee[1]/ns0:Employee_Training[1]/ns0:Actual_End_Date[1]" w:storeItemID="{061F6A61-941F-4688-B096-006E7006A4D5}"/>
                             <w:text/>
                           </w:sdtPr>
-                          <w:sdtEndPr/>
                           <w:sdtContent>
                             <w:tc>
                               <w:tcPr>
-                                <w:tcW w:w="1149" w:type="dxa"/>
+                                <w:tcW w:w="1324" w:type="dxa"/>
                                 <w:tcBorders>
-                                  <w:top w:val="single" w:color="auto" w:sz="4" w:space="0"/>
+                                  <w:top w:val="single" w:sz="4" w:space="0" w:color="auto"/>
                                 </w:tcBorders>
                               </w:tcPr>
                               <w:p>
@@ -603,84 +541,23 @@
                             <w:tag w:val="#Nav: Employee_Training_Report/50002"/>
                             <w:id w:val="-122542158"/>
                             <w:placeholder>
-                              <w:docPart w:val="DBBABBF7A13D48679948CCC326971153"/>
+                              <w:docPart w:val="CD2272A540B945F9A3E9064C4C3511E5"/>
                             </w:placeholder>
                             <w:dataBinding w:prefixMappings="xmlns:ns0='urn:microsoft-dynamics-nav/reports/Employee_Training_Report/50002/'" w:xpath="/ns0:NavWordReportXmlPart[1]/ns0:Employee[1]/ns0:Employee_Training[1]/ns0:Status[1]" w:storeItemID="{061F6A61-941F-4688-B096-006E7006A4D5}"/>
                             <w:text/>
                           </w:sdtPr>
-                          <w:sdtEndPr/>
                           <w:sdtContent>
                             <w:tc>
                               <w:tcPr>
-                                <w:tcW w:w="551" w:type="dxa"/>
+                                <w:tcW w:w="614" w:type="dxa"/>
                                 <w:tcBorders>
-                                  <w:top w:val="single" w:color="auto" w:sz="4" w:space="0"/>
+                                  <w:top w:val="single" w:sz="4" w:space="0" w:color="auto"/>
                                 </w:tcBorders>
                               </w:tcPr>
                               <w:p>
                                 <w:r>
                                   <w:t>Status</w:t>
                                 </w:r>
-                              </w:p>
-                            </w:tc>
-                          </w:sdtContent>
-                        </w:sdt>
-                        <w:sdt>
-                          <w:sdtPr>
-                            <w:alias w:val="#Nav: /Employee/Employee_Training/Total_Training_Target"/>
-                            <w:tag w:val="#Nav: Employee_Training_Report/50002"/>
-                            <w:id w:val="-1923326750"/>
-                            <w:placeholder>
-                              <w:docPart w:val="F39F8213D75A41F2BBADCD094C40902C"/>
-                            </w:placeholder>
-                            <w:dataBinding w:prefixMappings="xmlns:ns0='urn:microsoft-dynamics-nav/reports/Employee_Training_Report/50002/'" w:xpath="/ns0:NavWordReportXmlPart[1]/ns0:Employee[1]/ns0:Employee_Training[1]/ns0:Total_Training_Target[1]" w:storeItemID="{061F6A61-941F-4688-B096-006E7006A4D5}"/>
-                            <w:text/>
-                          </w:sdtPr>
-                          <w:sdtEndPr/>
-                          <w:sdtContent>
-                            <w:tc>
-                              <w:tcPr>
-                                <w:tcW w:w="1405" w:type="dxa"/>
-                                <w:tcBorders>
-                                  <w:top w:val="single" w:color="auto" w:sz="4" w:space="0"/>
-                                </w:tcBorders>
-                              </w:tcPr>
-                              <w:p>
-                                <w:proofErr w:type="spellStart"/>
-                                <w:r>
-                                  <w:t>Total_Training_Target</w:t>
-                                </w:r>
-                                <w:proofErr w:type="spellEnd"/>
-                              </w:p>
-                            </w:tc>
-                          </w:sdtContent>
-                        </w:sdt>
-                        <w:sdt>
-                          <w:sdtPr>
-                            <w:alias w:val="#Nav: /Employee/Employee_Training/Total_Training_Completed"/>
-                            <w:tag w:val="#Nav: Employee_Training_Report/50002"/>
-                            <w:id w:val="-1022013427"/>
-                            <w:placeholder>
-                              <w:docPart w:val="DefaultPlaceholder_-1854013440"/>
-                            </w:placeholder>
-                            <w:dataBinding w:prefixMappings="xmlns:ns0='urn:microsoft-dynamics-nav/reports/Employee_Training_Report/50002/'" w:xpath="/ns0:NavWordReportXmlPart[1]/ns0:Employee[1]/ns0:Employee_Training[1]/ns0:Total_Training_Completed[1]" w:storeItemID="{061F6A61-941F-4688-B096-006E7006A4D5}"/>
-                            <w:text/>
-                          </w:sdtPr>
-                          <w:sdtEndPr/>
-                          <w:sdtContent>
-                            <w:tc>
-                              <w:tcPr>
-                                <w:tcW w:w="220" w:type="dxa"/>
-                                <w:tcBorders>
-                                  <w:top w:val="single" w:color="auto" w:sz="4" w:space="0"/>
-                                </w:tcBorders>
-                              </w:tcPr>
-                              <w:p>
-                                <w:proofErr w:type="spellStart"/>
-                                <w:r>
-                                  <w:t>Total_Training_Completed</w:t>
-                                </w:r>
-                                <w:proofErr w:type="spellEnd"/>
                               </w:p>
                             </w:tc>
                           </w:sdtContent>
@@ -694,6 +571,7 @@
           </w:sdt>
         </w:sdtContent>
       </w:sdt>
+      <w:bookmarkEnd w:id="0"/>
     </w:tbl>
     <w:p/>
     <w:sectPr>
@@ -1164,7 +1042,7 @@
   <w:docParts>
     <w:docPart>
       <w:docPartPr>
-        <w:name w:val="30FA2C20F59D4854B583DBBFB1B3A10A"/>
+        <w:name w:val="850D14EC3863420A80D03DF52F67DC80"/>
         <w:category>
           <w:name w:val="General"/>
           <w:gallery w:val="placeholder"/>
@@ -1175,12 +1053,12 @@
         <w:behaviors>
           <w:behavior w:val="content"/>
         </w:behaviors>
-        <w:guid w:val="{B8A3CC93-7337-4AFF-AB8A-F3882A966960}"/>
+        <w:guid w:val="{155E0314-C6A3-45BF-B5D2-3A9A059991BA}"/>
       </w:docPartPr>
       <w:docPartBody>
         <w:p>
           <w:pPr>
-            <w:pStyle w:val="30FA2C20F59D4854B583DBBFB1B3A10A"/>
+            <w:pStyle w:val="850D14EC3863420A80D03DF52F67DC80"/>
           </w:pPr>
           <w:r>
             <w:rPr>
@@ -1193,7 +1071,7 @@
     </w:docPart>
     <w:docPart>
       <w:docPartPr>
-        <w:name w:val="88AE7DAA0A284ABFADE499F3585C9F64"/>
+        <w:name w:val="AF050147FDD945CD8F0AFE2A7E4E0E03"/>
         <w:category>
           <w:name w:val="General"/>
           <w:gallery w:val="placeholder"/>
@@ -1204,12 +1082,12 @@
         <w:behaviors>
           <w:behavior w:val="content"/>
         </w:behaviors>
-        <w:guid w:val="{1440FD04-86B5-4B59-B876-E7112D6F0436}"/>
+        <w:guid w:val="{5DB0A6A6-93D8-408E-9567-1F11E66F6B12}"/>
       </w:docPartPr>
       <w:docPartBody>
         <w:p>
           <w:pPr>
-            <w:pStyle w:val="88AE7DAA0A284ABFADE499F3585C9F64"/>
+            <w:pStyle w:val="AF050147FDD945CD8F0AFE2A7E4E0E03"/>
           </w:pPr>
           <w:r>
             <w:rPr>
@@ -1222,7 +1100,7 @@
     </w:docPart>
     <w:docPart>
       <w:docPartPr>
-        <w:name w:val="DBBABBF7A13D48679948CCC326971153"/>
+        <w:name w:val="CD2272A540B945F9A3E9064C4C3511E5"/>
         <w:category>
           <w:name w:val="General"/>
           <w:gallery w:val="placeholder"/>
@@ -1233,12 +1111,12 @@
         <w:behaviors>
           <w:behavior w:val="content"/>
         </w:behaviors>
-        <w:guid w:val="{0CAE0B4D-8436-463C-9041-B1CFF7356959}"/>
+        <w:guid w:val="{A6EDCA7C-FF92-472D-ADB6-7CAA1D72CD60}"/>
       </w:docPartPr>
       <w:docPartBody>
         <w:p>
           <w:pPr>
-            <w:pStyle w:val="DBBABBF7A13D48679948CCC326971153"/>
+            <w:pStyle w:val="CD2272A540B945F9A3E9064C4C3511E5"/>
           </w:pPr>
           <w:r>
             <w:rPr>
@@ -1251,7 +1129,7 @@
     </w:docPart>
     <w:docPart>
       <w:docPartPr>
-        <w:name w:val="77E4438D91C945D3B91FF6186C14AC46"/>
+        <w:name w:val="61F0D3BA9A28414A83CA048D058C9A6A"/>
         <w:category>
           <w:name w:val="General"/>
           <w:gallery w:val="placeholder"/>
@@ -1262,12 +1140,12 @@
         <w:behaviors>
           <w:behavior w:val="content"/>
         </w:behaviors>
-        <w:guid w:val="{C583AA5C-67FE-4EBE-A4CB-BBAA42910247}"/>
+        <w:guid w:val="{0F1C1FCE-E78D-4567-BAAB-530DE9A872DE}"/>
       </w:docPartPr>
       <w:docPartBody>
         <w:p>
           <w:pPr>
-            <w:pStyle w:val="77E4438D91C945D3B91FF6186C14AC46"/>
+            <w:pStyle w:val="61F0D3BA9A28414A83CA048D058C9A6A"/>
           </w:pPr>
           <w:r>
             <w:rPr>
@@ -1280,7 +1158,7 @@
     </w:docPart>
     <w:docPart>
       <w:docPartPr>
-        <w:name w:val="D36108B6E9114D79A3E9EC383C8FCCA2"/>
+        <w:name w:val="7DF35FB9E19C4FB69244EFF409E67B06"/>
         <w:category>
           <w:name w:val="General"/>
           <w:gallery w:val="placeholder"/>
@@ -1291,12 +1169,12 @@
         <w:behaviors>
           <w:behavior w:val="content"/>
         </w:behaviors>
-        <w:guid w:val="{15AEBF1A-8AB1-4B6C-AD13-650211509BBD}"/>
+        <w:guid w:val="{7B2BDF25-D7B1-415F-ADBD-6E554B621A23}"/>
       </w:docPartPr>
       <w:docPartBody>
         <w:p>
           <w:pPr>
-            <w:pStyle w:val="D36108B6E9114D79A3E9EC383C8FCCA2"/>
+            <w:pStyle w:val="7DF35FB9E19C4FB69244EFF409E67B06"/>
           </w:pPr>
           <w:r>
             <w:rPr>
@@ -1309,7 +1187,7 @@
     </w:docPart>
     <w:docPart>
       <w:docPartPr>
-        <w:name w:val="F39F8213D75A41F2BBADCD094C40902C"/>
+        <w:name w:val="C951D3882DB749DCB22D3A35CD5BA443"/>
         <w:category>
           <w:name w:val="General"/>
           <w:gallery w:val="placeholder"/>
@@ -1320,39 +1198,13 @@
         <w:behaviors>
           <w:behavior w:val="content"/>
         </w:behaviors>
-        <w:guid w:val="{827F558B-FB53-47F8-A646-F28080D986B9}"/>
+        <w:guid w:val="{4FD1DBA3-537A-4714-BB9F-1E3A663E401C}"/>
       </w:docPartPr>
       <w:docPartBody>
         <w:p>
           <w:pPr>
-            <w:pStyle w:val="F39F8213D75A41F2BBADCD094C40902C"/>
+            <w:pStyle w:val="C951D3882DB749DCB22D3A35CD5BA443"/>
           </w:pPr>
-          <w:r>
-            <w:rPr>
-              <w:rStyle w:val="PlaceholderText"/>
-            </w:rPr>
-            <w:t>Click or tap here to enter text.</w:t>
-          </w:r>
-        </w:p>
-      </w:docPartBody>
-    </w:docPart>
-    <w:docPart>
-      <w:docPartPr>
-        <w:name w:val="DefaultPlaceholder_-1854013440"/>
-        <w:category>
-          <w:name w:val="General"/>
-          <w:gallery w:val="placeholder"/>
-        </w:category>
-        <w:types>
-          <w:type w:val="bbPlcHdr"/>
-        </w:types>
-        <w:behaviors>
-          <w:behavior w:val="content"/>
-        </w:behaviors>
-        <w:guid w:val="{BC72B7BF-1044-40D7-998B-7CBE9EF10803}"/>
-      </w:docPartPr>
-      <w:docPartBody>
-        <w:p>
           <w:r>
             <w:rPr>
               <w:rStyle w:val="PlaceholderText"/>
@@ -1413,6 +1265,8 @@
     <w:rsid w:val="0037264B"/>
     <w:rsid w:val="003C6815"/>
     <w:rsid w:val="00485185"/>
+    <w:rsid w:val="0052778B"/>
+    <w:rsid w:val="00535DEE"/>
     <w:rsid w:val="005F3AAC"/>
     <w:rsid w:val="0061631E"/>
     <w:rsid w:val="0067061F"/>
@@ -1878,7 +1732,7 @@
     <w:basedOn w:val="DefaultParagraphFont"/>
     <w:uiPriority w:val="99"/>
     <w:semiHidden/>
-    <w:rsid w:val="0061631E"/>
+    <w:rsid w:val="00535DEE"/>
     <w:rPr>
       <w:color w:val="808080"/>
     </w:rPr>
@@ -2038,6 +1892,30 @@
   <w:style w:type="paragraph" w:customStyle="1" w:styleId="F39F8213D75A41F2BBADCD094C40902C">
     <w:name w:val="F39F8213D75A41F2BBADCD094C40902C"/>
     <w:rsid w:val="0061631E"/>
+  </w:style>
+  <w:style w:type="paragraph" w:customStyle="1" w:styleId="850D14EC3863420A80D03DF52F67DC80">
+    <w:name w:val="850D14EC3863420A80D03DF52F67DC80"/>
+    <w:rsid w:val="00535DEE"/>
+  </w:style>
+  <w:style w:type="paragraph" w:customStyle="1" w:styleId="AF050147FDD945CD8F0AFE2A7E4E0E03">
+    <w:name w:val="AF050147FDD945CD8F0AFE2A7E4E0E03"/>
+    <w:rsid w:val="00535DEE"/>
+  </w:style>
+  <w:style w:type="paragraph" w:customStyle="1" w:styleId="CD2272A540B945F9A3E9064C4C3511E5">
+    <w:name w:val="CD2272A540B945F9A3E9064C4C3511E5"/>
+    <w:rsid w:val="00535DEE"/>
+  </w:style>
+  <w:style w:type="paragraph" w:customStyle="1" w:styleId="61F0D3BA9A28414A83CA048D058C9A6A">
+    <w:name w:val="61F0D3BA9A28414A83CA048D058C9A6A"/>
+    <w:rsid w:val="00535DEE"/>
+  </w:style>
+  <w:style w:type="paragraph" w:customStyle="1" w:styleId="7DF35FB9E19C4FB69244EFF409E67B06">
+    <w:name w:val="7DF35FB9E19C4FB69244EFF409E67B06"/>
+    <w:rsid w:val="00535DEE"/>
+  </w:style>
+  <w:style w:type="paragraph" w:customStyle="1" w:styleId="C951D3882DB749DCB22D3A35CD5BA443">
+    <w:name w:val="C951D3882DB749DCB22D3A35CD5BA443"/>
+    <w:rsid w:val="00535DEE"/>
   </w:style>
 </w:styles>
 </file>
@@ -2310,9 +2188,7 @@
 </a:theme>
 </file>
 
-<file path=customXml/item1.xml>��< ? x m l   v e r s i o n = " 1 . 0 "   e n c o d i n g = " u t f - 1 6 " ? > - 
- < N a v W o r d R e p o r t X m l P a r t   x m l n s = " u r n : m i c r o s o f t - d y n a m i c s - n a v / r e p o r t s / E m p l o y e e _ T r a i n i n g _ R e p o r t / 5 0 0 0 2 / " > +<file path=customXml/item1.xml>��< ? x m l   v e r s i o n = " 1 . 0 "   e n c o d i n g = " u t f - 1 6 " ? > < N a v W o r d R e p o r t X m l P a r t   x m l n s = " u r n : m i c r o s o f t - d y n a m i c s - n a v / r e p o r t s / E m p l o y e e _ T r a i n i n g _ R e p o r t / 5 0 0 0 2 / " >   
      < E m p l o y e e >   
@@ -2324,7 +2200,7 @@
  
          < T o t a l T T a r g e t > T o t a l T T a r g e t < / T o t a l T T a r g e t >   
-         < I n t e g e r   / > +         < I n t e g e r / >   
          < E m p l o y e e _ T r a i n i n g >   

</xml_diff>

<commit_message>
Sales Total Action added in Cust. Ledger Entries
</commit_message>
<xml_diff>
--- a/Emp train.docx
+++ b/Emp train.docx
@@ -1,10 +1,11 @@
 
 <file path=word/document.xml><?xml version="1.0" encoding="utf-8"?>
-<w:document xmlns:wpc="http://schemas.microsoft.com/office/word/2010/wordprocessingCanvas" xmlns:cx="http://schemas.microsoft.com/office/drawing/2014/chartex" xmlns:cx1="http://schemas.microsoft.com/office/drawing/2015/9/8/chartex" xmlns:mc="http://schemas.openxmlformats.org/markup-compatibility/2006" xmlns:o="urn:schemas-microsoft-com:office:office" xmlns:r="http://schemas.openxmlformats.org/officeDocument/2006/relationships" xmlns:m="http://schemas.openxmlformats.org/officeDocument/2006/math" xmlns:v="urn:schemas-microsoft-com:vml" xmlns:wp14="http://schemas.microsoft.com/office/word/2010/wordprocessingDrawing" xmlns:wp="http://schemas.openxmlformats.org/drawingml/2006/wordprocessingDrawing" xmlns:w10="urn:schemas-microsoft-com:office:word" xmlns:w="http://schemas.openxmlformats.org/wordprocessingml/2006/main" xmlns:w14="http://schemas.microsoft.com/office/word/2010/wordml" xmlns:w15="http://schemas.microsoft.com/office/word/2012/wordml" xmlns:w16se="http://schemas.microsoft.com/office/word/2015/wordml/symex" xmlns:wpg="http://schemas.microsoft.com/office/word/2010/wordprocessingGroup" xmlns:wpi="http://schemas.microsoft.com/office/word/2010/wordprocessingInk" xmlns:wne="http://schemas.microsoft.com/office/word/2006/wordml" xmlns:wps="http://schemas.microsoft.com/office/word/2010/wordprocessingShape" mc:Ignorable="w14 w15 w16se wp14">
+<w:document xmlns:wpc="http://schemas.microsoft.com/office/word/2010/wordprocessingCanvas" xmlns:cx="http://schemas.microsoft.com/office/drawing/2014/chartex" xmlns:cx1="http://schemas.microsoft.com/office/drawing/2015/9/8/chartex" xmlns:cx2="http://schemas.microsoft.com/office/drawing/2015/10/21/chartex" xmlns:cx3="http://schemas.microsoft.com/office/drawing/2016/5/9/chartex" xmlns:cx4="http://schemas.microsoft.com/office/drawing/2016/5/10/chartex" xmlns:cx5="http://schemas.microsoft.com/office/drawing/2016/5/11/chartex" xmlns:cx6="http://schemas.microsoft.com/office/drawing/2016/5/12/chartex" xmlns:cx7="http://schemas.microsoft.com/office/drawing/2016/5/13/chartex" xmlns:cx8="http://schemas.microsoft.com/office/drawing/2016/5/14/chartex" xmlns:mc="http://schemas.openxmlformats.org/markup-compatibility/2006" xmlns:aink="http://schemas.microsoft.com/office/drawing/2016/ink" xmlns:am3d="http://schemas.microsoft.com/office/drawing/2017/model3d" xmlns:o="urn:schemas-microsoft-com:office:office" xmlns:r="http://schemas.openxmlformats.org/officeDocument/2006/relationships" xmlns:m="http://schemas.openxmlformats.org/officeDocument/2006/math" xmlns:v="urn:schemas-microsoft-com:vml" xmlns:wp14="http://schemas.microsoft.com/office/word/2010/wordprocessingDrawing" xmlns:wp="http://schemas.openxmlformats.org/drawingml/2006/wordprocessingDrawing" xmlns:w10="urn:schemas-microsoft-com:office:word" xmlns:w="http://schemas.openxmlformats.org/wordprocessingml/2006/main" xmlns:w14="http://schemas.microsoft.com/office/word/2010/wordml" xmlns:w15="http://schemas.microsoft.com/office/word/2012/wordml" xmlns:w16cex="http://schemas.microsoft.com/office/word/2018/wordml/cex" xmlns:w16cid="http://schemas.microsoft.com/office/word/2016/wordml/cid" xmlns:w16="http://schemas.microsoft.com/office/word/2018/wordml" xmlns:w16sdtdh="http://schemas.microsoft.com/office/word/2020/wordml/sdtdatahash" xmlns:w16se="http://schemas.microsoft.com/office/word/2015/wordml/symex" xmlns:wpg="http://schemas.microsoft.com/office/word/2010/wordprocessingGroup" xmlns:wpi="http://schemas.microsoft.com/office/word/2010/wordprocessingInk" xmlns:wne="http://schemas.microsoft.com/office/word/2006/wordml" xmlns:wps="http://schemas.microsoft.com/office/word/2010/wordprocessingShape" mc:Ignorable="w14 w15 w16se w16cid w16 w16cex w16sdtdh wp14">
   <w:body>
     <w:tbl>
       <w:tblPr>
         <w:tblStyle w:val="TableGrid"/>
+        <w:tblpPr w:leftFromText="180" w:rightFromText="180" w:horzAnchor="margin" w:tblpY="-690"/>
         <w:tblW w:w="0" w:type="auto"/>
         <w:tblLook w:val="04A0" w:firstRow="1" w:lastRow="0" w:firstColumn="1" w:lastColumn="0" w:noHBand="0" w:noVBand="1"/>
       </w:tblPr>
@@ -20,11 +21,11 @@
       </w:tblGrid>
       <w:tr>
         <w:trPr>
-          <w:trHeight w:val="466"/>
+          <w:trHeight w:val="797"/>
         </w:trPr>
         <w:tc>
           <w:tcPr>
-            <w:tcW w:w="1220" w:type="dxa"/>
+            <w:tcW w:w="1252" w:type="dxa"/>
             <w:tcBorders>
               <w:top w:val="nil"/>
               <w:left w:val="nil"/>
@@ -36,7 +37,7 @@
         </w:tc>
         <w:tc>
           <w:tcPr>
-            <w:tcW w:w="966" w:type="dxa"/>
+            <w:tcW w:w="992" w:type="dxa"/>
             <w:tcBorders>
               <w:top w:val="nil"/>
               <w:left w:val="nil"/>
@@ -48,7 +49,7 @@
         </w:tc>
         <w:tc>
           <w:tcPr>
-            <w:tcW w:w="793" w:type="dxa"/>
+            <w:tcW w:w="814" w:type="dxa"/>
             <w:tcBorders>
               <w:top w:val="nil"/>
               <w:left w:val="nil"/>
@@ -60,7 +61,7 @@
         </w:tc>
         <w:tc>
           <w:tcPr>
-            <w:tcW w:w="1540" w:type="dxa"/>
+            <w:tcW w:w="1581" w:type="dxa"/>
             <w:tcBorders>
               <w:top w:val="nil"/>
               <w:left w:val="nil"/>
@@ -72,7 +73,7 @@
         </w:tc>
         <w:tc>
           <w:tcPr>
-            <w:tcW w:w="1472" w:type="dxa"/>
+            <w:tcW w:w="1511" w:type="dxa"/>
             <w:tcBorders>
               <w:top w:val="nil"/>
               <w:left w:val="nil"/>
@@ -84,7 +85,7 @@
         </w:tc>
         <w:tc>
           <w:tcPr>
-            <w:tcW w:w="1423" w:type="dxa"/>
+            <w:tcW w:w="1460" w:type="dxa"/>
             <w:tcBorders>
               <w:top w:val="nil"/>
               <w:left w:val="nil"/>
@@ -96,7 +97,7 @@
         </w:tc>
         <w:tc>
           <w:tcPr>
-            <w:tcW w:w="1354" w:type="dxa"/>
+            <w:tcW w:w="1390" w:type="dxa"/>
             <w:tcBorders>
               <w:top w:val="nil"/>
               <w:left w:val="nil"/>
@@ -108,7 +109,7 @@
         </w:tc>
         <w:tc>
           <w:tcPr>
-            <w:tcW w:w="621" w:type="dxa"/>
+            <w:tcW w:w="638" w:type="dxa"/>
             <w:tcBorders>
               <w:top w:val="nil"/>
               <w:left w:val="nil"/>
@@ -141,7 +142,7 @@
             <w:sdtContent>
               <w:tr>
                 <w:trPr>
-                  <w:trHeight w:val="952"/>
+                  <w:trHeight w:val="1188"/>
                 </w:trPr>
                 <w:sdt>
                   <w:sdtPr>
@@ -158,7 +159,7 @@
                   <w:sdtContent>
                     <w:tc>
                       <w:tcPr>
-                        <w:tcW w:w="1220" w:type="dxa"/>
+                        <w:tcW w:w="1252" w:type="dxa"/>
                         <w:tcBorders>
                           <w:top w:val="nil"/>
                           <w:left w:val="nil"/>
@@ -191,7 +192,7 @@
                   <w:sdtContent>
                     <w:tc>
                       <w:tcPr>
-                        <w:tcW w:w="966" w:type="dxa"/>
+                        <w:tcW w:w="992" w:type="dxa"/>
                         <w:tcBorders>
                           <w:top w:val="nil"/>
                           <w:left w:val="nil"/>
@@ -209,7 +210,7 @@
                 </w:sdt>
                 <w:tc>
                   <w:tcPr>
-                    <w:tcW w:w="793" w:type="dxa"/>
+                    <w:tcW w:w="814" w:type="dxa"/>
                     <w:tcBorders>
                       <w:top w:val="nil"/>
                       <w:left w:val="nil"/>
@@ -221,7 +222,7 @@
                 </w:tc>
                 <w:tc>
                   <w:tcPr>
-                    <w:tcW w:w="1540" w:type="dxa"/>
+                    <w:tcW w:w="1581" w:type="dxa"/>
                     <w:tcBorders>
                       <w:top w:val="nil"/>
                       <w:left w:val="nil"/>
@@ -250,7 +251,7 @@
                   <w:sdtContent>
                     <w:tc>
                       <w:tcPr>
-                        <w:tcW w:w="1472" w:type="dxa"/>
+                        <w:tcW w:w="1511" w:type="dxa"/>
                         <w:tcBorders>
                           <w:top w:val="nil"/>
                           <w:left w:val="nil"/>
@@ -270,7 +271,7 @@
                 </w:sdt>
                 <w:tc>
                   <w:tcPr>
-                    <w:tcW w:w="1423" w:type="dxa"/>
+                    <w:tcW w:w="1460" w:type="dxa"/>
                     <w:tcBorders>
                       <w:top w:val="nil"/>
                       <w:left w:val="nil"/>
@@ -299,7 +300,7 @@
                   <w:sdtContent>
                     <w:tc>
                       <w:tcPr>
-                        <w:tcW w:w="1354" w:type="dxa"/>
+                        <w:tcW w:w="1390" w:type="dxa"/>
                         <w:tcBorders>
                           <w:top w:val="nil"/>
                           <w:left w:val="nil"/>
@@ -317,7 +318,7 @@
                 </w:sdt>
                 <w:tc>
                   <w:tcPr>
-                    <w:tcW w:w="621" w:type="dxa"/>
+                    <w:tcW w:w="638" w:type="dxa"/>
                     <w:tcBorders>
                       <w:top w:val="nil"/>
                       <w:left w:val="nil"/>
@@ -350,7 +351,7 @@
                     <w:sdtContent>
                       <w:tr>
                         <w:trPr>
-                          <w:trHeight w:val="932"/>
+                          <w:trHeight w:val="1163"/>
                         </w:trPr>
                         <w:sdt>
                           <w:sdtPr>
@@ -367,7 +368,7 @@
                           <w:sdtContent>
                             <w:tc>
                               <w:tcPr>
-                                <w:tcW w:w="1220" w:type="dxa"/>
+                                <w:tcW w:w="1252" w:type="dxa"/>
                                 <w:tcBorders>
                                   <w:top w:val="single" w:sz="4" w:space="0" w:color="auto"/>
                                 </w:tcBorders>
@@ -397,7 +398,7 @@
                           <w:sdtContent>
                             <w:tc>
                               <w:tcPr>
-                                <w:tcW w:w="966" w:type="dxa"/>
+                                <w:tcW w:w="992" w:type="dxa"/>
                                 <w:tcBorders>
                                   <w:top w:val="single" w:sz="4" w:space="0" w:color="auto"/>
                                 </w:tcBorders>
@@ -425,7 +426,7 @@
                           <w:sdtContent>
                             <w:tc>
                               <w:tcPr>
-                                <w:tcW w:w="793" w:type="dxa"/>
+                                <w:tcW w:w="814" w:type="dxa"/>
                                 <w:tcBorders>
                                   <w:top w:val="single" w:sz="4" w:space="0" w:color="auto"/>
                                 </w:tcBorders>
@@ -453,7 +454,7 @@
                           <w:sdtContent>
                             <w:tc>
                               <w:tcPr>
-                                <w:tcW w:w="1540" w:type="dxa"/>
+                                <w:tcW w:w="1581" w:type="dxa"/>
                                 <w:tcBorders>
                                   <w:top w:val="single" w:sz="4" w:space="0" w:color="auto"/>
                                 </w:tcBorders>
@@ -483,7 +484,7 @@
                           <w:sdtContent>
                             <w:tc>
                               <w:tcPr>
-                                <w:tcW w:w="1472" w:type="dxa"/>
+                                <w:tcW w:w="1511" w:type="dxa"/>
                                 <w:tcBorders>
                                   <w:top w:val="single" w:sz="4" w:space="0" w:color="auto"/>
                                 </w:tcBorders>
@@ -513,7 +514,7 @@
                           <w:sdtContent>
                             <w:tc>
                               <w:tcPr>
-                                <w:tcW w:w="1423" w:type="dxa"/>
+                                <w:tcW w:w="1460" w:type="dxa"/>
                                 <w:tcBorders>
                                   <w:top w:val="single" w:sz="4" w:space="0" w:color="auto"/>
                                 </w:tcBorders>
@@ -543,7 +544,7 @@
                           <w:sdtContent>
                             <w:tc>
                               <w:tcPr>
-                                <w:tcW w:w="1354" w:type="dxa"/>
+                                <w:tcW w:w="1390" w:type="dxa"/>
                                 <w:tcBorders>
                                   <w:top w:val="single" w:sz="4" w:space="0" w:color="auto"/>
                                 </w:tcBorders>
@@ -573,7 +574,7 @@
                           <w:sdtContent>
                             <w:tc>
                               <w:tcPr>
-                                <w:tcW w:w="621" w:type="dxa"/>
+                                <w:tcW w:w="638" w:type="dxa"/>
                                 <w:tcBorders>
                                   <w:top w:val="single" w:sz="4" w:space="0" w:color="auto"/>
                                 </w:tcBorders>
@@ -598,10 +599,7 @@
     </w:tbl>
     <w:p/>
     <w:p/>
-    <w:p>
-      <w:bookmarkStart w:id="0" w:name="_GoBack"/>
-      <w:bookmarkEnd w:id="0"/>
-    </w:p>
+    <w:p/>
     <w:p/>
     <w:p/>
     <w:p/>
@@ -616,7 +614,7 @@
 </file>
 
 <file path=word/styles.xml><?xml version="1.0" encoding="utf-8"?>
-<w:styles xmlns:mc="http://schemas.openxmlformats.org/markup-compatibility/2006" xmlns:r="http://schemas.openxmlformats.org/officeDocument/2006/relationships" xmlns:w="http://schemas.openxmlformats.org/wordprocessingml/2006/main" xmlns:w14="http://schemas.microsoft.com/office/word/2010/wordml" xmlns:w15="http://schemas.microsoft.com/office/word/2012/wordml" xmlns:w16se="http://schemas.microsoft.com/office/word/2015/wordml/symex" mc:Ignorable="w14 w15 w16se">
+<w:styles xmlns:mc="http://schemas.openxmlformats.org/markup-compatibility/2006" xmlns:r="http://schemas.openxmlformats.org/officeDocument/2006/relationships" xmlns:w="http://schemas.openxmlformats.org/wordprocessingml/2006/main" xmlns:w14="http://schemas.microsoft.com/office/word/2010/wordml" xmlns:w15="http://schemas.microsoft.com/office/word/2012/wordml" xmlns:w16cex="http://schemas.microsoft.com/office/word/2018/wordml/cex" xmlns:w16cid="http://schemas.microsoft.com/office/word/2016/wordml/cid" xmlns:w16="http://schemas.microsoft.com/office/word/2018/wordml" xmlns:w16sdtdh="http://schemas.microsoft.com/office/word/2020/wordml/sdtdatahash" xmlns:w16se="http://schemas.microsoft.com/office/word/2015/wordml/symex" mc:Ignorable="w14 w15 w16se w16cid w16 w16cex w16sdtdh">
   <w:docDefaults>
     <w:rPrDefault>
       <w:rPr>
@@ -632,7 +630,7 @@
       </w:pPr>
     </w:pPrDefault>
   </w:docDefaults>
-  <w:latentStyles w:defLockedState="0" w:defUIPriority="99" w:defSemiHidden="0" w:defUnhideWhenUsed="0" w:defQFormat="0" w:count="371">
+  <w:latentStyles w:defLockedState="0" w:defUIPriority="99" w:defSemiHidden="0" w:defUnhideWhenUsed="0" w:defQFormat="0" w:count="376">
     <w:lsdException w:name="Normal" w:uiPriority="0" w:qFormat="1"/>
     <w:lsdException w:name="heading 1" w:uiPriority="9" w:qFormat="1"/>
     <w:lsdException w:name="heading 2" w:semiHidden="1" w:uiPriority="9" w:unhideWhenUsed="1" w:qFormat="1"/>
@@ -738,7 +736,6 @@
     <w:lsdException w:name="HTML Sample" w:semiHidden="1" w:unhideWhenUsed="1"/>
     <w:lsdException w:name="HTML Typewriter" w:semiHidden="1" w:unhideWhenUsed="1"/>
     <w:lsdException w:name="HTML Variable" w:semiHidden="1" w:unhideWhenUsed="1"/>
-    <w:lsdException w:name="Normal Table" w:semiHidden="1" w:unhideWhenUsed="1"/>
     <w:lsdException w:name="annotation subject" w:semiHidden="1" w:unhideWhenUsed="1"/>
     <w:lsdException w:name="No List" w:semiHidden="1" w:unhideWhenUsed="1"/>
     <w:lsdException w:name="Outline List 1" w:semiHidden="1" w:unhideWhenUsed="1"/>
@@ -781,11 +778,8 @@
     <w:lsdException w:name="Table Contemporary" w:semiHidden="1" w:unhideWhenUsed="1"/>
     <w:lsdException w:name="Table Elegant" w:semiHidden="1" w:unhideWhenUsed="1"/>
     <w:lsdException w:name="Table Professional" w:semiHidden="1" w:unhideWhenUsed="1"/>
-    <w:lsdException w:name="Table Subtle 1" w:semiHidden="1" w:unhideWhenUsed="1"/>
     <w:lsdException w:name="Table Subtle 2" w:semiHidden="1" w:unhideWhenUsed="1"/>
     <w:lsdException w:name="Table Web 1" w:semiHidden="1" w:unhideWhenUsed="1"/>
-    <w:lsdException w:name="Table Web 2" w:semiHidden="1" w:unhideWhenUsed="1"/>
-    <w:lsdException w:name="Table Web 3" w:semiHidden="1" w:unhideWhenUsed="1"/>
     <w:lsdException w:name="Balloon Text" w:semiHidden="1" w:unhideWhenUsed="1"/>
     <w:lsdException w:name="Table Grid" w:uiPriority="39"/>
     <w:lsdException w:name="Table Theme" w:semiHidden="1" w:unhideWhenUsed="1"/>
@@ -1004,6 +998,11 @@
     <w:lsdException w:name="List Table 5 Dark Accent 6" w:uiPriority="50"/>
     <w:lsdException w:name="List Table 6 Colorful Accent 6" w:uiPriority="51"/>
     <w:lsdException w:name="List Table 7 Colorful Accent 6" w:uiPriority="52"/>
+    <w:lsdException w:name="Mention" w:semiHidden="1" w:unhideWhenUsed="1"/>
+    <w:lsdException w:name="Smart Hyperlink" w:semiHidden="1" w:unhideWhenUsed="1"/>
+    <w:lsdException w:name="Hashtag" w:semiHidden="1" w:unhideWhenUsed="1"/>
+    <w:lsdException w:name="Unresolved Mention" w:semiHidden="1" w:unhideWhenUsed="1"/>
+    <w:lsdException w:name="Smart Link" w:semiHidden="1" w:unhideWhenUsed="1"/>
   </w:latentStyles>
   <w:style w:type="paragraph" w:default="1" w:styleId="Normal">
     <w:name w:val="Normal"/>
@@ -1070,7 +1069,7 @@
 </file>
 
 <file path=word/glossary/document.xml><?xml version="1.0" encoding="utf-8"?>
-<w:glossaryDocument xmlns:wpc="http://schemas.microsoft.com/office/word/2010/wordprocessingCanvas" xmlns:cx="http://schemas.microsoft.com/office/drawing/2014/chartex" xmlns:cx1="http://schemas.microsoft.com/office/drawing/2015/9/8/chartex" xmlns:mc="http://schemas.openxmlformats.org/markup-compatibility/2006" xmlns:o="urn:schemas-microsoft-com:office:office" xmlns:r="http://schemas.openxmlformats.org/officeDocument/2006/relationships" xmlns:m="http://schemas.openxmlformats.org/officeDocument/2006/math" xmlns:v="urn:schemas-microsoft-com:vml" xmlns:wp14="http://schemas.microsoft.com/office/word/2010/wordprocessingDrawing" xmlns:wp="http://schemas.openxmlformats.org/drawingml/2006/wordprocessingDrawing" xmlns:w10="urn:schemas-microsoft-com:office:word" xmlns:w="http://schemas.openxmlformats.org/wordprocessingml/2006/main" xmlns:w14="http://schemas.microsoft.com/office/word/2010/wordml" xmlns:w15="http://schemas.microsoft.com/office/word/2012/wordml" xmlns:w16se="http://schemas.microsoft.com/office/word/2015/wordml/symex" xmlns:wpg="http://schemas.microsoft.com/office/word/2010/wordprocessingGroup" xmlns:wpi="http://schemas.microsoft.com/office/word/2010/wordprocessingInk" xmlns:wne="http://schemas.microsoft.com/office/word/2006/wordml" xmlns:wps="http://schemas.microsoft.com/office/word/2010/wordprocessingShape" mc:Ignorable="w14 w15 w16se wp14">
+<w:glossaryDocument xmlns:wpc="http://schemas.microsoft.com/office/word/2010/wordprocessingCanvas" xmlns:cx="http://schemas.microsoft.com/office/drawing/2014/chartex" xmlns:cx1="http://schemas.microsoft.com/office/drawing/2015/9/8/chartex" xmlns:cx2="http://schemas.microsoft.com/office/drawing/2015/10/21/chartex" xmlns:cx3="http://schemas.microsoft.com/office/drawing/2016/5/9/chartex" xmlns:cx4="http://schemas.microsoft.com/office/drawing/2016/5/10/chartex" xmlns:cx5="http://schemas.microsoft.com/office/drawing/2016/5/11/chartex" xmlns:cx6="http://schemas.microsoft.com/office/drawing/2016/5/12/chartex" xmlns:cx7="http://schemas.microsoft.com/office/drawing/2016/5/13/chartex" xmlns:cx8="http://schemas.microsoft.com/office/drawing/2016/5/14/chartex" xmlns:mc="http://schemas.openxmlformats.org/markup-compatibility/2006" xmlns:aink="http://schemas.microsoft.com/office/drawing/2016/ink" xmlns:am3d="http://schemas.microsoft.com/office/drawing/2017/model3d" xmlns:o="urn:schemas-microsoft-com:office:office" xmlns:r="http://schemas.openxmlformats.org/officeDocument/2006/relationships" xmlns:m="http://schemas.openxmlformats.org/officeDocument/2006/math" xmlns:v="urn:schemas-microsoft-com:vml" xmlns:wp14="http://schemas.microsoft.com/office/word/2010/wordprocessingDrawing" xmlns:wp="http://schemas.openxmlformats.org/drawingml/2006/wordprocessingDrawing" xmlns:w10="urn:schemas-microsoft-com:office:word" xmlns:w="http://schemas.openxmlformats.org/wordprocessingml/2006/main" xmlns:w14="http://schemas.microsoft.com/office/word/2010/wordml" xmlns:w15="http://schemas.microsoft.com/office/word/2012/wordml" xmlns:w16cex="http://schemas.microsoft.com/office/word/2018/wordml/cex" xmlns:w16cid="http://schemas.microsoft.com/office/word/2016/wordml/cid" xmlns:w16="http://schemas.microsoft.com/office/word/2018/wordml" xmlns:w16sdtdh="http://schemas.microsoft.com/office/word/2020/wordml/sdtdatahash" xmlns:w16se="http://schemas.microsoft.com/office/word/2015/wordml/symex" xmlns:wpg="http://schemas.microsoft.com/office/word/2010/wordprocessingGroup" xmlns:wpi="http://schemas.microsoft.com/office/word/2010/wordprocessingInk" xmlns:wne="http://schemas.microsoft.com/office/word/2006/wordml" xmlns:wps="http://schemas.microsoft.com/office/word/2010/wordprocessingShape" mc:Ignorable="w14 w15 w16se w16cid w16 w16cex w16sdtdh wp14">
   <w:docParts>
     <w:docPart>
       <w:docPartPr>
@@ -1251,7 +1250,7 @@
 </file>
 
 <file path=word/glossary/fontTable.xml><?xml version="1.0" encoding="utf-8"?>
-<w:fonts xmlns:mc="http://schemas.openxmlformats.org/markup-compatibility/2006" xmlns:r="http://schemas.openxmlformats.org/officeDocument/2006/relationships" xmlns:w="http://schemas.openxmlformats.org/wordprocessingml/2006/main" xmlns:w14="http://schemas.microsoft.com/office/word/2010/wordml" xmlns:w15="http://schemas.microsoft.com/office/word/2012/wordml" xmlns:w16se="http://schemas.microsoft.com/office/word/2015/wordml/symex" mc:Ignorable="w14 w15 w16se">
+<w:fonts xmlns:mc="http://schemas.openxmlformats.org/markup-compatibility/2006" xmlns:r="http://schemas.openxmlformats.org/officeDocument/2006/relationships" xmlns:w="http://schemas.openxmlformats.org/wordprocessingml/2006/main" xmlns:w14="http://schemas.microsoft.com/office/word/2010/wordml" xmlns:w15="http://schemas.microsoft.com/office/word/2012/wordml" xmlns:w16cex="http://schemas.microsoft.com/office/word/2018/wordml/cex" xmlns:w16cid="http://schemas.microsoft.com/office/word/2016/wordml/cid" xmlns:w16="http://schemas.microsoft.com/office/word/2018/wordml" xmlns:w16sdtdh="http://schemas.microsoft.com/office/word/2020/wordml/sdtdatahash" xmlns:w16se="http://schemas.microsoft.com/office/word/2015/wordml/symex" mc:Ignorable="w14 w15 w16se w16cid w16 w16cex w16sdtdh">
   <w:font w:name="Calibri">
     <w:panose1 w:val="020F0502020204030204"/>
     <w:charset w:val="00"/>
@@ -1277,7 +1276,7 @@
 </file>
 
 <file path=word/glossary/settings.xml><?xml version="1.0" encoding="utf-8"?>
-<w:settings xmlns:mc="http://schemas.openxmlformats.org/markup-compatibility/2006" xmlns:o="urn:schemas-microsoft-com:office:office" xmlns:r="http://schemas.openxmlformats.org/officeDocument/2006/relationships" xmlns:m="http://schemas.openxmlformats.org/officeDocument/2006/math" xmlns:v="urn:schemas-microsoft-com:vml" xmlns:w10="urn:schemas-microsoft-com:office:word" xmlns:w="http://schemas.openxmlformats.org/wordprocessingml/2006/main" xmlns:w14="http://schemas.microsoft.com/office/word/2010/wordml" xmlns:w15="http://schemas.microsoft.com/office/word/2012/wordml" xmlns:w16se="http://schemas.microsoft.com/office/word/2015/wordml/symex" xmlns:sl="http://schemas.openxmlformats.org/schemaLibrary/2006/main" mc:Ignorable="w14 w15 w16se">
+<w:settings xmlns:mc="http://schemas.openxmlformats.org/markup-compatibility/2006" xmlns:o="urn:schemas-microsoft-com:office:office" xmlns:r="http://schemas.openxmlformats.org/officeDocument/2006/relationships" xmlns:m="http://schemas.openxmlformats.org/officeDocument/2006/math" xmlns:v="urn:schemas-microsoft-com:vml" xmlns:w10="urn:schemas-microsoft-com:office:word" xmlns:w="http://schemas.openxmlformats.org/wordprocessingml/2006/main" xmlns:w14="http://schemas.microsoft.com/office/word/2010/wordml" xmlns:w15="http://schemas.microsoft.com/office/word/2012/wordml" xmlns:w16cex="http://schemas.microsoft.com/office/word/2018/wordml/cex" xmlns:w16cid="http://schemas.microsoft.com/office/word/2016/wordml/cid" xmlns:w16="http://schemas.microsoft.com/office/word/2018/wordml" xmlns:w16sdtdh="http://schemas.microsoft.com/office/word/2020/wordml/sdtdatahash" xmlns:w16se="http://schemas.microsoft.com/office/word/2015/wordml/symex" xmlns:sl="http://schemas.openxmlformats.org/schemaLibrary/2006/main" mc:Ignorable="w14 w15 w16se w16cid w16 w16cex w16sdtdh">
   <w:view w:val="normal"/>
   <w:defaultTabStop w:val="720"/>
   <w:characterSpacingControl w:val="doNotCompress"/>
@@ -1288,6 +1287,7 @@
     <w:compatSetting w:name="enableOpenTypeFeatures" w:uri="http://schemas.microsoft.com/office/word" w:val="1"/>
     <w:compatSetting w:name="doNotFlipMirrorIndents" w:uri="http://schemas.microsoft.com/office/word" w:val="1"/>
     <w:compatSetting w:name="differentiateMultirowTableHeaders" w:uri="http://schemas.microsoft.com/office/word" w:val="1"/>
+    <w:compatSetting w:name="useWord2013TrackBottomHyphenation" w:uri="http://schemas.microsoft.com/office/word" w:val="1"/>
   </w:compat>
   <w:rsids>
     <w:rsidRoot w:val="001D2191"/>
@@ -1298,6 +1298,7 @@
     <w:rsid w:val="002D1156"/>
     <w:rsid w:val="0037264B"/>
     <w:rsid w:val="003C6815"/>
+    <w:rsid w:val="003D7A46"/>
     <w:rsid w:val="00485185"/>
     <w:rsid w:val="0052778B"/>
     <w:rsid w:val="00535DEE"/>
@@ -1347,7 +1348,7 @@
 </file>
 
 <file path=word/glossary/styles.xml><?xml version="1.0" encoding="utf-8"?>
-<w:styles xmlns:mc="http://schemas.openxmlformats.org/markup-compatibility/2006" xmlns:r="http://schemas.openxmlformats.org/officeDocument/2006/relationships" xmlns:w="http://schemas.openxmlformats.org/wordprocessingml/2006/main" xmlns:w14="http://schemas.microsoft.com/office/word/2010/wordml" xmlns:w15="http://schemas.microsoft.com/office/word/2012/wordml" xmlns:w16se="http://schemas.microsoft.com/office/word/2015/wordml/symex" mc:Ignorable="w14 w15 w16se">
+<w:styles xmlns:mc="http://schemas.openxmlformats.org/markup-compatibility/2006" xmlns:r="http://schemas.openxmlformats.org/officeDocument/2006/relationships" xmlns:w="http://schemas.openxmlformats.org/wordprocessingml/2006/main" xmlns:w14="http://schemas.microsoft.com/office/word/2010/wordml" xmlns:w15="http://schemas.microsoft.com/office/word/2012/wordml" xmlns:w16cex="http://schemas.microsoft.com/office/word/2018/wordml/cex" xmlns:w16cid="http://schemas.microsoft.com/office/word/2016/wordml/cid" xmlns:w16="http://schemas.microsoft.com/office/word/2018/wordml" xmlns:w16sdtdh="http://schemas.microsoft.com/office/word/2020/wordml/sdtdatahash" xmlns:w16se="http://schemas.microsoft.com/office/word/2015/wordml/symex" mc:Ignorable="w14 w15 w16se w16cid w16 w16cex w16sdtdh">
   <w:docDefaults>
     <w:rPrDefault>
       <w:rPr>
@@ -1363,7 +1364,7 @@
       </w:pPr>
     </w:pPrDefault>
   </w:docDefaults>
-  <w:latentStyles w:defLockedState="0" w:defUIPriority="99" w:defSemiHidden="0" w:defUnhideWhenUsed="0" w:defQFormat="0" w:count="371">
+  <w:latentStyles w:defLockedState="0" w:defUIPriority="99" w:defSemiHidden="0" w:defUnhideWhenUsed="0" w:defQFormat="0" w:count="376">
     <w:lsdException w:name="Normal" w:uiPriority="0" w:qFormat="1"/>
     <w:lsdException w:name="heading 1" w:uiPriority="9" w:qFormat="1"/>
     <w:lsdException w:name="heading 2" w:semiHidden="1" w:uiPriority="9" w:unhideWhenUsed="1" w:qFormat="1"/>
@@ -1469,7 +1470,6 @@
     <w:lsdException w:name="HTML Sample" w:semiHidden="1" w:unhideWhenUsed="1"/>
     <w:lsdException w:name="HTML Typewriter" w:semiHidden="1" w:unhideWhenUsed="1"/>
     <w:lsdException w:name="HTML Variable" w:semiHidden="1" w:unhideWhenUsed="1"/>
-    <w:lsdException w:name="Normal Table" w:semiHidden="1" w:unhideWhenUsed="1"/>
     <w:lsdException w:name="annotation subject" w:semiHidden="1" w:unhideWhenUsed="1"/>
     <w:lsdException w:name="No List" w:semiHidden="1" w:unhideWhenUsed="1"/>
     <w:lsdException w:name="Outline List 1" w:semiHidden="1" w:unhideWhenUsed="1"/>
@@ -1512,11 +1512,8 @@
     <w:lsdException w:name="Table Contemporary" w:semiHidden="1" w:unhideWhenUsed="1"/>
     <w:lsdException w:name="Table Elegant" w:semiHidden="1" w:unhideWhenUsed="1"/>
     <w:lsdException w:name="Table Professional" w:semiHidden="1" w:unhideWhenUsed="1"/>
-    <w:lsdException w:name="Table Subtle 1" w:semiHidden="1" w:unhideWhenUsed="1"/>
     <w:lsdException w:name="Table Subtle 2" w:semiHidden="1" w:unhideWhenUsed="1"/>
     <w:lsdException w:name="Table Web 1" w:semiHidden="1" w:unhideWhenUsed="1"/>
-    <w:lsdException w:name="Table Web 2" w:semiHidden="1" w:unhideWhenUsed="1"/>
-    <w:lsdException w:name="Table Web 3" w:semiHidden="1" w:unhideWhenUsed="1"/>
     <w:lsdException w:name="Balloon Text" w:semiHidden="1" w:unhideWhenUsed="1"/>
     <w:lsdException w:name="Table Grid" w:uiPriority="39"/>
     <w:lsdException w:name="Table Theme" w:semiHidden="1" w:unhideWhenUsed="1"/>
@@ -1735,6 +1732,11 @@
     <w:lsdException w:name="List Table 5 Dark Accent 6" w:uiPriority="50"/>
     <w:lsdException w:name="List Table 6 Colorful Accent 6" w:uiPriority="51"/>
     <w:lsdException w:name="List Table 7 Colorful Accent 6" w:uiPriority="52"/>
+    <w:lsdException w:name="Mention" w:semiHidden="1" w:unhideWhenUsed="1"/>
+    <w:lsdException w:name="Smart Hyperlink" w:semiHidden="1" w:unhideWhenUsed="1"/>
+    <w:lsdException w:name="Hashtag" w:semiHidden="1" w:unhideWhenUsed="1"/>
+    <w:lsdException w:name="Unresolved Mention" w:semiHidden="1" w:unhideWhenUsed="1"/>
+    <w:lsdException w:name="Smart Link" w:semiHidden="1" w:unhideWhenUsed="1"/>
   </w:latentStyles>
   <w:style w:type="paragraph" w:default="1" w:styleId="Normal">
     <w:name w:val="Normal"/>
@@ -1777,162 +1779,6 @@
       <w:color w:val="808080"/>
     </w:rPr>
   </w:style>
-  <w:style w:type="paragraph" w:customStyle="1" w:styleId="BA98A239E4784F32A5B4F530DC40EEF1">
-    <w:name w:val="BA98A239E4784F32A5B4F530DC40EEF1"/>
-    <w:rsid w:val="00F54948"/>
-  </w:style>
-  <w:style w:type="paragraph" w:customStyle="1" w:styleId="0AD8188F159D494AA0715415111ECAA9">
-    <w:name w:val="0AD8188F159D494AA0715415111ECAA9"/>
-    <w:rsid w:val="00F54948"/>
-  </w:style>
-  <w:style w:type="paragraph" w:customStyle="1" w:styleId="809A6E3F98B24C6780418704D6B6E79A">
-    <w:name w:val="809A6E3F98B24C6780418704D6B6E79A"/>
-    <w:rsid w:val="00F55E1A"/>
-  </w:style>
-  <w:style w:type="paragraph" w:customStyle="1" w:styleId="3E29268975E845C28B761D439C256E24">
-    <w:name w:val="3E29268975E845C28B761D439C256E24"/>
-    <w:rsid w:val="00F55E1A"/>
-  </w:style>
-  <w:style w:type="paragraph" w:customStyle="1" w:styleId="29E6F3B2620C4776970A0F434836C45E">
-    <w:name w:val="29E6F3B2620C4776970A0F434836C45E"/>
-    <w:rsid w:val="00F55E1A"/>
-  </w:style>
-  <w:style w:type="paragraph" w:customStyle="1" w:styleId="259C4D95DE5D4013A53C14BD6515AC71">
-    <w:name w:val="259C4D95DE5D4013A53C14BD6515AC71"/>
-    <w:rsid w:val="00F55E1A"/>
-  </w:style>
-  <w:style w:type="paragraph" w:customStyle="1" w:styleId="FAE1080FF3FB476BB0AFD198FC87EE14">
-    <w:name w:val="FAE1080FF3FB476BB0AFD198FC87EE14"/>
-    <w:rsid w:val="00485185"/>
-  </w:style>
-  <w:style w:type="paragraph" w:customStyle="1" w:styleId="9FF2AA244CF242DB8144055F09DB3CC7">
-    <w:name w:val="9FF2AA244CF242DB8144055F09DB3CC7"/>
-    <w:rsid w:val="00485185"/>
-  </w:style>
-  <w:style w:type="paragraph" w:customStyle="1" w:styleId="96A40893058D45E8AC7DEB3FAF4B797A">
-    <w:name w:val="96A40893058D45E8AC7DEB3FAF4B797A"/>
-    <w:rsid w:val="00485185"/>
-  </w:style>
-  <w:style w:type="paragraph" w:customStyle="1" w:styleId="B1081EE71DE942C0BA184F235C6D9624">
-    <w:name w:val="B1081EE71DE942C0BA184F235C6D9624"/>
-    <w:rsid w:val="00485185"/>
-  </w:style>
-  <w:style w:type="paragraph" w:customStyle="1" w:styleId="C189CD3661FA441BBC0803B7083152F2">
-    <w:name w:val="C189CD3661FA441BBC0803B7083152F2"/>
-    <w:rsid w:val="00485185"/>
-  </w:style>
-  <w:style w:type="paragraph" w:customStyle="1" w:styleId="14340A02DC5D42A19544EAE7A085F1C1">
-    <w:name w:val="14340A02DC5D42A19544EAE7A085F1C1"/>
-    <w:rsid w:val="00485185"/>
-  </w:style>
-  <w:style w:type="paragraph" w:customStyle="1" w:styleId="022FC8D53C7F4ECB996A9E8B5F40BBB6">
-    <w:name w:val="022FC8D53C7F4ECB996A9E8B5F40BBB6"/>
-    <w:rsid w:val="00485185"/>
-  </w:style>
-  <w:style w:type="paragraph" w:customStyle="1" w:styleId="0D8A786A48BF48E3A323D654DFA4FF02">
-    <w:name w:val="0D8A786A48BF48E3A323D654DFA4FF02"/>
-    <w:rsid w:val="00485185"/>
-  </w:style>
-  <w:style w:type="paragraph" w:customStyle="1" w:styleId="1FA743C3724B4AC8913EEA98080BDD7B">
-    <w:name w:val="1FA743C3724B4AC8913EEA98080BDD7B"/>
-    <w:rsid w:val="00485185"/>
-  </w:style>
-  <w:style w:type="paragraph" w:customStyle="1" w:styleId="8A7C5796F2A34AF38DAB2A9CFDC4C9F1">
-    <w:name w:val="8A7C5796F2A34AF38DAB2A9CFDC4C9F1"/>
-    <w:rsid w:val="00485185"/>
-  </w:style>
-  <w:style w:type="paragraph" w:customStyle="1" w:styleId="075C201987BA428A963BDD2E6C142C1C">
-    <w:name w:val="075C201987BA428A963BDD2E6C142C1C"/>
-    <w:rsid w:val="00BA6906"/>
-  </w:style>
-  <w:style w:type="paragraph" w:customStyle="1" w:styleId="A4374C0D028E4DFA8300AD1BC9D341BC">
-    <w:name w:val="A4374C0D028E4DFA8300AD1BC9D341BC"/>
-    <w:rsid w:val="00BA6906"/>
-  </w:style>
-  <w:style w:type="paragraph" w:customStyle="1" w:styleId="59B939301DDF4B7ABE2A8924D663F4CD">
-    <w:name w:val="59B939301DDF4B7ABE2A8924D663F4CD"/>
-    <w:rsid w:val="00BA6906"/>
-  </w:style>
-  <w:style w:type="paragraph" w:customStyle="1" w:styleId="900153C3633E45D6B363AEE023AA6B59">
-    <w:name w:val="900153C3633E45D6B363AEE023AA6B59"/>
-    <w:rsid w:val="00BA6906"/>
-  </w:style>
-  <w:style w:type="paragraph" w:customStyle="1" w:styleId="CD38345086F847A9BB8E2AB5FD99213C">
-    <w:name w:val="CD38345086F847A9BB8E2AB5FD99213C"/>
-    <w:rsid w:val="00BA6906"/>
-  </w:style>
-  <w:style w:type="paragraph" w:customStyle="1" w:styleId="A2E1484EF977473B9E24136E9F2B4B31">
-    <w:name w:val="A2E1484EF977473B9E24136E9F2B4B31"/>
-    <w:rsid w:val="00A43458"/>
-  </w:style>
-  <w:style w:type="paragraph" w:customStyle="1" w:styleId="6354E1C54C6A4FC39A08CFA81DD1DF9C">
-    <w:name w:val="6354E1C54C6A4FC39A08CFA81DD1DF9C"/>
-    <w:rsid w:val="00A43458"/>
-  </w:style>
-  <w:style w:type="paragraph" w:customStyle="1" w:styleId="9DDE6EDE615645D696E2A3DB1F70CFFA">
-    <w:name w:val="9DDE6EDE615645D696E2A3DB1F70CFFA"/>
-    <w:rsid w:val="00A43458"/>
-  </w:style>
-  <w:style w:type="paragraph" w:customStyle="1" w:styleId="7B1A98D9939D4F1C9D97C93220EE08A4">
-    <w:name w:val="7B1A98D9939D4F1C9D97C93220EE08A4"/>
-    <w:rsid w:val="00A43458"/>
-  </w:style>
-  <w:style w:type="paragraph" w:customStyle="1" w:styleId="2074D73D4E3A497FA51AB5E9F85E1624">
-    <w:name w:val="2074D73D4E3A497FA51AB5E9F85E1624"/>
-    <w:rsid w:val="00A43458"/>
-  </w:style>
-  <w:style w:type="paragraph" w:customStyle="1" w:styleId="F205C8C129C5415C82BB02EEF3E6DEFD">
-    <w:name w:val="F205C8C129C5415C82BB02EEF3E6DEFD"/>
-    <w:rsid w:val="00A43458"/>
-  </w:style>
-  <w:style w:type="paragraph" w:customStyle="1" w:styleId="8E7ECB62D17E4CB49B8BC6BA06DC09D7">
-    <w:name w:val="8E7ECB62D17E4CB49B8BC6BA06DC09D7"/>
-    <w:rsid w:val="00F3560B"/>
-  </w:style>
-  <w:style w:type="paragraph" w:customStyle="1" w:styleId="55E71E927E6745CA9F45DB61D1F996D4">
-    <w:name w:val="55E71E927E6745CA9F45DB61D1F996D4"/>
-    <w:rsid w:val="00F3560B"/>
-  </w:style>
-  <w:style w:type="paragraph" w:customStyle="1" w:styleId="0F26337223E74BE7A6CD7539E703328A">
-    <w:name w:val="0F26337223E74BE7A6CD7539E703328A"/>
-    <w:rsid w:val="00F3560B"/>
-  </w:style>
-  <w:style w:type="paragraph" w:customStyle="1" w:styleId="54E34BBCD30240258435DFC9A7ADC288">
-    <w:name w:val="54E34BBCD30240258435DFC9A7ADC288"/>
-    <w:rsid w:val="00F3560B"/>
-  </w:style>
-  <w:style w:type="paragraph" w:customStyle="1" w:styleId="522E22B802A3422CB666415599EA1016">
-    <w:name w:val="522E22B802A3422CB666415599EA1016"/>
-    <w:rsid w:val="00F3560B"/>
-  </w:style>
-  <w:style w:type="paragraph" w:customStyle="1" w:styleId="99AC7E6F87554D04918398CA24303414">
-    <w:name w:val="99AC7E6F87554D04918398CA24303414"/>
-    <w:rsid w:val="00F3560B"/>
-  </w:style>
-  <w:style w:type="paragraph" w:customStyle="1" w:styleId="30FA2C20F59D4854B583DBBFB1B3A10A">
-    <w:name w:val="30FA2C20F59D4854B583DBBFB1B3A10A"/>
-    <w:rsid w:val="0061631E"/>
-  </w:style>
-  <w:style w:type="paragraph" w:customStyle="1" w:styleId="88AE7DAA0A284ABFADE499F3585C9F64">
-    <w:name w:val="88AE7DAA0A284ABFADE499F3585C9F64"/>
-    <w:rsid w:val="0061631E"/>
-  </w:style>
-  <w:style w:type="paragraph" w:customStyle="1" w:styleId="DBBABBF7A13D48679948CCC326971153">
-    <w:name w:val="DBBABBF7A13D48679948CCC326971153"/>
-    <w:rsid w:val="0061631E"/>
-  </w:style>
-  <w:style w:type="paragraph" w:customStyle="1" w:styleId="77E4438D91C945D3B91FF6186C14AC46">
-    <w:name w:val="77E4438D91C945D3B91FF6186C14AC46"/>
-    <w:rsid w:val="0061631E"/>
-  </w:style>
-  <w:style w:type="paragraph" w:customStyle="1" w:styleId="D36108B6E9114D79A3E9EC383C8FCCA2">
-    <w:name w:val="D36108B6E9114D79A3E9EC383C8FCCA2"/>
-    <w:rsid w:val="0061631E"/>
-  </w:style>
-  <w:style w:type="paragraph" w:customStyle="1" w:styleId="F39F8213D75A41F2BBADCD094C40902C">
-    <w:name w:val="F39F8213D75A41F2BBADCD094C40902C"/>
-    <w:rsid w:val="0061631E"/>
-  </w:style>
   <w:style w:type="paragraph" w:customStyle="1" w:styleId="850D14EC3863420A80D03DF52F67DC80">
     <w:name w:val="850D14EC3863420A80D03DF52F67DC80"/>
     <w:rsid w:val="00535DEE"/>
@@ -1957,155 +1803,11 @@
     <w:name w:val="C951D3882DB749DCB22D3A35CD5BA443"/>
     <w:rsid w:val="00535DEE"/>
   </w:style>
-  <w:style w:type="paragraph" w:customStyle="1" w:styleId="A1AD359E18B54EE0A787232189C11783">
-    <w:name w:val="A1AD359E18B54EE0A787232189C11783"/>
-    <w:rsid w:val="007B2D04"/>
-  </w:style>
-  <w:style w:type="paragraph" w:customStyle="1" w:styleId="C45E6B04D8CF460C93F5142EDFB62582">
-    <w:name w:val="C45E6B04D8CF460C93F5142EDFB62582"/>
-    <w:rsid w:val="007B2D04"/>
-  </w:style>
-  <w:style w:type="paragraph" w:customStyle="1" w:styleId="CD263F4C5EE6422A95816147D2087DB8">
-    <w:name w:val="CD263F4C5EE6422A95816147D2087DB8"/>
-    <w:rsid w:val="007B2D04"/>
-  </w:style>
-  <w:style w:type="paragraph" w:customStyle="1" w:styleId="4790FEA95F4E41BD8534D1B10CF84A5C">
-    <w:name w:val="4790FEA95F4E41BD8534D1B10CF84A5C"/>
-    <w:rsid w:val="007B2D04"/>
-  </w:style>
-  <w:style w:type="paragraph" w:customStyle="1" w:styleId="79CF7954DA0D443893F7DD824BB3F95D">
-    <w:name w:val="79CF7954DA0D443893F7DD824BB3F95D"/>
-    <w:rsid w:val="007B2D04"/>
-  </w:style>
-  <w:style w:type="paragraph" w:customStyle="1" w:styleId="3D59CA8B1AAA43A097F2E1259A86A013">
-    <w:name w:val="3D59CA8B1AAA43A097F2E1259A86A013"/>
-    <w:rsid w:val="007B2D04"/>
-  </w:style>
-  <w:style w:type="paragraph" w:customStyle="1" w:styleId="E4FDEE6E61324AFA80B57209508A51BC">
-    <w:name w:val="E4FDEE6E61324AFA80B57209508A51BC"/>
-    <w:rsid w:val="00F54D75"/>
-  </w:style>
-  <w:style w:type="paragraph" w:customStyle="1" w:styleId="20A0C617DEF7493FBA278DA02AD6ABDA">
-    <w:name w:val="20A0C617DEF7493FBA278DA02AD6ABDA"/>
-    <w:rsid w:val="00F54D75"/>
-  </w:style>
-  <w:style w:type="paragraph" w:customStyle="1" w:styleId="0C32BB83A79448CD83A07DB52D941721">
-    <w:name w:val="0C32BB83A79448CD83A07DB52D941721"/>
-    <w:rsid w:val="00F54D75"/>
-  </w:style>
-  <w:style w:type="paragraph" w:customStyle="1" w:styleId="57E5C19D5FA24C7C9E8A8ECB9FF06F66">
-    <w:name w:val="57E5C19D5FA24C7C9E8A8ECB9FF06F66"/>
-    <w:rsid w:val="00F54D75"/>
-  </w:style>
-  <w:style w:type="paragraph" w:customStyle="1" w:styleId="0B7A414FBDBE41479CE029C7A92B4C4F">
-    <w:name w:val="0B7A414FBDBE41479CE029C7A92B4C4F"/>
-    <w:rsid w:val="00F54D75"/>
-  </w:style>
-  <w:style w:type="paragraph" w:customStyle="1" w:styleId="B42A98C2A9BC4B2C8E41860F8D848D6E">
-    <w:name w:val="B42A98C2A9BC4B2C8E41860F8D848D6E"/>
-    <w:rsid w:val="00F54D75"/>
-  </w:style>
-  <w:style w:type="paragraph" w:customStyle="1" w:styleId="344667DBBA4E4EA4BA6328677F187EC4">
-    <w:name w:val="344667DBBA4E4EA4BA6328677F187EC4"/>
-    <w:rsid w:val="00F54D75"/>
-  </w:style>
-  <w:style w:type="paragraph" w:customStyle="1" w:styleId="E5B665FFE5884F2098654DC4165E9D21">
-    <w:name w:val="E5B665FFE5884F2098654DC4165E9D21"/>
-    <w:rsid w:val="00F54D75"/>
-  </w:style>
-  <w:style w:type="paragraph" w:customStyle="1" w:styleId="16C3AE4D79CE495580BB05FAFD7D2E72">
-    <w:name w:val="16C3AE4D79CE495580BB05FAFD7D2E72"/>
-    <w:rsid w:val="00F54D75"/>
-  </w:style>
-  <w:style w:type="paragraph" w:customStyle="1" w:styleId="1FF5FC04B803480C8A5836B4BD7BFB0D">
-    <w:name w:val="1FF5FC04B803480C8A5836B4BD7BFB0D"/>
-    <w:rsid w:val="00F54D75"/>
-  </w:style>
-  <w:style w:type="paragraph" w:customStyle="1" w:styleId="993F231AFD744D0B8E340B0418B0408B">
-    <w:name w:val="993F231AFD744D0B8E340B0418B0408B"/>
-    <w:rsid w:val="00F54D75"/>
-  </w:style>
-  <w:style w:type="paragraph" w:customStyle="1" w:styleId="E6316A09BC8D4A36BD068CD5D2E1F42C">
-    <w:name w:val="E6316A09BC8D4A36BD068CD5D2E1F42C"/>
-    <w:rsid w:val="00F54D75"/>
-  </w:style>
-  <w:style w:type="paragraph" w:customStyle="1" w:styleId="7347D54A327343B1B119DB197D9EE6CF">
-    <w:name w:val="7347D54A327343B1B119DB197D9EE6CF"/>
-    <w:rsid w:val="00F54D75"/>
-  </w:style>
-  <w:style w:type="paragraph" w:customStyle="1" w:styleId="968D4E5FF5804DCA8AB75905A117BB49">
-    <w:name w:val="968D4E5FF5804DCA8AB75905A117BB49"/>
-    <w:rsid w:val="00F54D75"/>
-  </w:style>
-  <w:style w:type="paragraph" w:customStyle="1" w:styleId="8BA8F08A4E2A409DAA10B2505F77EB57">
-    <w:name w:val="8BA8F08A4E2A409DAA10B2505F77EB57"/>
-    <w:rsid w:val="00F54D75"/>
-  </w:style>
-  <w:style w:type="paragraph" w:customStyle="1" w:styleId="5D115FACA6AB462F9C696547AFDC8FCB">
-    <w:name w:val="5D115FACA6AB462F9C696547AFDC8FCB"/>
-    <w:rsid w:val="00F54D75"/>
-  </w:style>
-  <w:style w:type="paragraph" w:customStyle="1" w:styleId="83DBA2030A9543969354790A55E01483">
-    <w:name w:val="83DBA2030A9543969354790A55E01483"/>
-    <w:rsid w:val="00F54D75"/>
-  </w:style>
-  <w:style w:type="paragraph" w:customStyle="1" w:styleId="21CB57ED1FD148A790314B5B005A2D81">
-    <w:name w:val="21CB57ED1FD148A790314B5B005A2D81"/>
-    <w:rsid w:val="00F54D75"/>
-  </w:style>
-  <w:style w:type="paragraph" w:customStyle="1" w:styleId="6C1E952A96044F94B6C1F197C32E28B5">
-    <w:name w:val="6C1E952A96044F94B6C1F197C32E28B5"/>
-    <w:rsid w:val="00F54D75"/>
-  </w:style>
-  <w:style w:type="paragraph" w:customStyle="1" w:styleId="681F06DAF9BB45BFA2E905E29D9408F7">
-    <w:name w:val="681F06DAF9BB45BFA2E905E29D9408F7"/>
-    <w:rsid w:val="00F54D75"/>
-  </w:style>
-  <w:style w:type="paragraph" w:customStyle="1" w:styleId="A0C0A50FDFAC435089B20AFFFF595300">
-    <w:name w:val="A0C0A50FDFAC435089B20AFFFF595300"/>
-    <w:rsid w:val="00F54D75"/>
-  </w:style>
-  <w:style w:type="paragraph" w:customStyle="1" w:styleId="566914B63B6A4CB89366655D5353EB75">
-    <w:name w:val="566914B63B6A4CB89366655D5353EB75"/>
-    <w:rsid w:val="00F54D75"/>
-  </w:style>
-  <w:style w:type="paragraph" w:customStyle="1" w:styleId="A7AFDB71AA6E4885B88DEFC41983BFCF">
-    <w:name w:val="A7AFDB71AA6E4885B88DEFC41983BFCF"/>
-    <w:rsid w:val="00F54D75"/>
-  </w:style>
-  <w:style w:type="paragraph" w:customStyle="1" w:styleId="2B4FD911792947478D573291F00C4308">
-    <w:name w:val="2B4FD911792947478D573291F00C4308"/>
-    <w:rsid w:val="00F54D75"/>
-  </w:style>
-  <w:style w:type="paragraph" w:customStyle="1" w:styleId="DDFED8597E69480BBB2C75B8DD6E637A">
-    <w:name w:val="DDFED8597E69480BBB2C75B8DD6E637A"/>
-    <w:rsid w:val="002D1156"/>
-  </w:style>
-  <w:style w:type="paragraph" w:customStyle="1" w:styleId="3706D3AB9E274DFB93A2D0D1E7D49620">
-    <w:name w:val="3706D3AB9E274DFB93A2D0D1E7D49620"/>
-    <w:rsid w:val="002D1156"/>
-  </w:style>
-  <w:style w:type="paragraph" w:customStyle="1" w:styleId="1517BEDB5F8141A2854C22E633260C74">
-    <w:name w:val="1517BEDB5F8141A2854C22E633260C74"/>
-    <w:rsid w:val="002D1156"/>
-  </w:style>
-  <w:style w:type="paragraph" w:customStyle="1" w:styleId="7459507A005649A8B41B94F4B4E2D29F">
-    <w:name w:val="7459507A005649A8B41B94F4B4E2D29F"/>
-    <w:rsid w:val="002D1156"/>
-  </w:style>
-  <w:style w:type="paragraph" w:customStyle="1" w:styleId="AD48A3E34B554364B32D3403660FA2D4">
-    <w:name w:val="AD48A3E34B554364B32D3403660FA2D4"/>
-    <w:rsid w:val="002D1156"/>
-  </w:style>
-  <w:style w:type="paragraph" w:customStyle="1" w:styleId="9F66F5E9C90641758475F6C6E4AEFB5D">
-    <w:name w:val="9F66F5E9C90641758475F6C6E4AEFB5D"/>
-    <w:rsid w:val="002D1156"/>
-  </w:style>
 </w:styles>
 </file>
 
 <file path=word/glossary/webSettings.xml><?xml version="1.0" encoding="utf-8"?>
-<w:webSettings xmlns:mc="http://schemas.openxmlformats.org/markup-compatibility/2006" xmlns:r="http://schemas.openxmlformats.org/officeDocument/2006/relationships" xmlns:w="http://schemas.openxmlformats.org/wordprocessingml/2006/main" xmlns:w14="http://schemas.microsoft.com/office/word/2010/wordml" xmlns:w15="http://schemas.microsoft.com/office/word/2012/wordml" xmlns:w16se="http://schemas.microsoft.com/office/word/2015/wordml/symex" mc:Ignorable="w14 w15 w16se">
+<w:webSettings xmlns:mc="http://schemas.openxmlformats.org/markup-compatibility/2006" xmlns:r="http://schemas.openxmlformats.org/officeDocument/2006/relationships" xmlns:w="http://schemas.openxmlformats.org/wordprocessingml/2006/main" xmlns:w14="http://schemas.microsoft.com/office/word/2010/wordml" xmlns:w15="http://schemas.microsoft.com/office/word/2012/wordml" xmlns:w16cex="http://schemas.microsoft.com/office/word/2018/wordml/cex" xmlns:w16cid="http://schemas.microsoft.com/office/word/2016/wordml/cid" xmlns:w16="http://schemas.microsoft.com/office/word/2018/wordml" xmlns:w16sdtdh="http://schemas.microsoft.com/office/word/2020/wordml/sdtdatahash" xmlns:w16se="http://schemas.microsoft.com/office/word/2015/wordml/symex" mc:Ignorable="w14 w15 w16se w16cid w16 w16cex w16sdtdh">
   <w:optimizeForBrowser/>
   <w:allowPNG/>
 </w:webSettings>

</xml_diff>